<commit_message>
modify program assignment notes for week 4
</commit_message>
<xml_diff>
--- a/course2 Functional Program Design in Scala/week4 Timely Effects/calculator/题目.docx
+++ b/course2 Functional Program Design in Scala/week4 Timely Effects/calculator/题目.docx
@@ -1,18 +1,10 @@
 
 <file path=word/document.xml><?xml version="1.0" encoding="utf-8"?>
-<w:document xmlns:wpc="http://schemas.microsoft.com/office/word/2010/wordprocessingCanvas" xmlns:mc="http://schemas.openxmlformats.org/markup-compatibility/2006" xmlns:o="urn:schemas-microsoft-com:office:office" xmlns:r="http://schemas.openxmlformats.org/officeDocument/2006/relationships" xmlns:m="http://schemas.openxmlformats.org/officeDocument/2006/math" xmlns:v="urn:schemas-microsoft-com:vml" xmlns:wp14="http://schemas.microsoft.com/office/word/2010/wordprocessingDrawing" xmlns:wp="http://schemas.openxmlformats.org/drawingml/2006/wordprocessingDrawing" xmlns:w10="urn:schemas-microsoft-com:office:word" xmlns:w="http://schemas.openxmlformats.org/wordprocessingml/2006/main" xmlns:w14="http://schemas.microsoft.com/office/word/2010/wordml" xmlns:wpg="http://schemas.microsoft.com/office/word/2010/wordprocessingGroup" xmlns:wpi="http://schemas.microsoft.com/office/word/2010/wordprocessingInk" xmlns:wne="http://schemas.microsoft.com/office/word/2006/wordml" xmlns:wps="http://schemas.microsoft.com/office/word/2010/wordprocessingShape" mc:Ignorable="w14 wp14">
+<w:document xmlns:wpc="http://schemas.microsoft.com/office/word/2010/wordprocessingCanvas" xmlns:cx="http://schemas.microsoft.com/office/drawing/2014/chartex" xmlns:mc="http://schemas.openxmlformats.org/markup-compatibility/2006" xmlns:o="urn:schemas-microsoft-com:office:office" xmlns:r="http://schemas.openxmlformats.org/officeDocument/2006/relationships" xmlns:m="http://schemas.openxmlformats.org/officeDocument/2006/math" xmlns:v="urn:schemas-microsoft-com:vml" xmlns:wp14="http://schemas.microsoft.com/office/word/2010/wordprocessingDrawing" xmlns:wp="http://schemas.openxmlformats.org/drawingml/2006/wordprocessingDrawing" xmlns:w10="urn:schemas-microsoft-com:office:word" xmlns:w="http://schemas.openxmlformats.org/wordprocessingml/2006/main" xmlns:w14="http://schemas.microsoft.com/office/word/2010/wordml" xmlns:w15="http://schemas.microsoft.com/office/word/2012/wordml" xmlns:w16se="http://schemas.microsoft.com/office/word/2015/wordml/symex" xmlns:wpg="http://schemas.microsoft.com/office/word/2010/wordprocessingGroup" xmlns:wpi="http://schemas.microsoft.com/office/word/2010/wordprocessingInk" xmlns:wne="http://schemas.microsoft.com/office/word/2006/wordml" xmlns:wps="http://schemas.microsoft.com/office/word/2010/wordprocessingShape" mc:Ignorable="w14 w15 w16se wp14">
   <w:body>
     <w:p>
       <w:r>
-        <w:t xml:space="preserve">Attention: You are allowed to submit an unlimited number of times. Once you have submitted your solution, you should see your grade and a feedback about your code on the </w:t>
-      </w:r>
-      <w:proofErr w:type="spellStart"/>
-      <w:r>
-        <w:t>Coursera</w:t>
-      </w:r>
-      <w:proofErr w:type="spellEnd"/>
-      <w:r>
-        <w:t xml:space="preserve"> website within 20 minutes. If you want to improve your grade, just submit an improved solution. The best of all your submissions will count as the final grade.</w:t>
+        <w:t>Attention: You are allowed to submit an unlimited number of times. Once you have submitted your solution, you should see your grade and a feedback about your code on the Coursera website within 20 minutes. If you want to improve your grade, just submit an improved solution. The best of all your submissions will count as the final grade.</w:t>
       </w:r>
     </w:p>
     <w:p/>
@@ -24,37 +16,13 @@
     <w:p/>
     <w:p>
       <w:r>
-        <w:t xml:space="preserve">In this assignment, you will use Function Reactive Programming (FRP), with the </w:t>
-      </w:r>
-      <w:proofErr w:type="gramStart"/>
-      <w:r>
-        <w:t>Signal[</w:t>
-      </w:r>
-      <w:proofErr w:type="gramEnd"/>
-      <w:r>
-        <w:t>A] class that you have seen in the lectures, to implement a spreadsheet-like calculator. In this calculator, cells can depend on the value of other cells, and are recomputed automatically when the latter change.</w:t>
-      </w:r>
-    </w:p>
-    <w:p/>
-    <w:p>
-      <w:r>
-        <w:t xml:space="preserve">The User Interface (UI) for the programs in this assignment </w:t>
-      </w:r>
-      <w:proofErr w:type="gramStart"/>
-      <w:r>
-        <w:t>are</w:t>
-      </w:r>
-      <w:proofErr w:type="gramEnd"/>
-      <w:r>
-        <w:t xml:space="preserve"> Web-based, i.e., they run in an HTML page in your Web browser. To compile your code to runnable JavaScript, we use Scala.js, the </w:t>
-      </w:r>
-      <w:proofErr w:type="spellStart"/>
-      <w:r>
-        <w:t>Scala</w:t>
-      </w:r>
-      <w:proofErr w:type="spellEnd"/>
-      <w:r>
-        <w:t xml:space="preserve"> to JavaScript compiler. We have all set it up for you in the assignment template, but this will change the way you run the program.</w:t>
+        <w:t>In this assignment, you will use Function Reactive Programming (FRP), with the Signal[A] class that you have seen in the lectures, to implement a spreadsheet-like calculator. In this calculator, cells can depend on the value of other cells, and are recomputed automatically when the latter change.</w:t>
+      </w:r>
+    </w:p>
+    <w:p/>
+    <w:p>
+      <w:r>
+        <w:t>The User Interface (UI) for the programs in this assignment are Web-based, i.e., they run in an HTML page in your Web browser. To compile your code to runnable JavaScript, we use Scala.js, the Scala to JavaScript compiler. We have all set it up for you in the assignment template, but this will change the way you run the program.</w:t>
       </w:r>
     </w:p>
     <w:p>
@@ -136,15 +104,7 @@
       </w:r>
       <w:proofErr w:type="spellEnd"/>
       <w:r>
-        <w:t xml:space="preserve">. This function takes a </w:t>
-      </w:r>
-      <w:proofErr w:type="gramStart"/>
-      <w:r>
-        <w:t>Signal[</w:t>
-      </w:r>
-      <w:proofErr w:type="gramEnd"/>
-      <w:r>
-        <w:t>String] of the text of a Tweet being typed, and returns a Signal[</w:t>
+        <w:t>. This function takes a Signal[String] of the text of a Tweet being typed, and returns a Signal[</w:t>
       </w:r>
       <w:proofErr w:type="spellStart"/>
       <w:r>
@@ -249,27 +209,39 @@
     <w:p>
       <w:pPr>
         <w:rPr>
-          <w:rFonts w:hint="eastAsia"/>
-        </w:rPr>
-      </w:pPr>
-      <w:r>
+          <w:color w:val="FF0000"/>
+        </w:rPr>
+      </w:pPr>
+      <w:r>
+        <w:rPr>
+          <w:color w:val="FF0000"/>
+        </w:rPr>
         <w:t xml:space="preserve">&gt; </w:t>
       </w:r>
-      <w:proofErr w:type="spellStart"/>
-      <w:proofErr w:type="gramStart"/>
-      <w:r>
+      <w:bookmarkStart w:id="0" w:name="_GoBack"/>
+      <w:proofErr w:type="spellStart"/>
+      <w:r>
+        <w:rPr>
+          <w:color w:val="FF0000"/>
+        </w:rPr>
         <w:t>webUI</w:t>
       </w:r>
       <w:proofErr w:type="spellEnd"/>
       <w:r>
+        <w:rPr>
+          <w:color w:val="FF0000"/>
+        </w:rPr>
         <w:t>/</w:t>
       </w:r>
       <w:proofErr w:type="spellStart"/>
       <w:r>
+        <w:rPr>
+          <w:color w:val="FF0000"/>
+        </w:rPr>
         <w:t>fastOptJS</w:t>
       </w:r>
-      <w:proofErr w:type="spellEnd"/>
-      <w:proofErr w:type="gramEnd"/>
+      <w:bookmarkEnd w:id="0"/>
+      <w:proofErr w:type="spellEnd"/>
     </w:p>
     <w:p/>
     <w:p>
@@ -353,15 +325,7 @@
     <w:p/>
     <w:p>
       <w:r>
-        <w:t>(</w:t>
-      </w:r>
-      <w:proofErr w:type="gramStart"/>
-      <w:r>
-        <w:t>these</w:t>
-      </w:r>
-      <w:proofErr w:type="gramEnd"/>
-      <w:r>
-        <w:t xml:space="preserve"> are HTML colors).</w:t>
+        <w:t>(these are HTML colors).</w:t>
       </w:r>
     </w:p>
     <w:p/>
@@ -428,15 +392,7 @@
       </w:r>
       <w:proofErr w:type="spellEnd"/>
       <w:r>
-        <w:t xml:space="preserve"> + c, where </w:t>
-      </w:r>
-      <w:proofErr w:type="gramStart"/>
-      <w:r>
-        <w:t>a is</w:t>
-      </w:r>
-      <w:proofErr w:type="gramEnd"/>
-      <w:r>
-        <w:t xml:space="preserve"> a non-zero value.</w:t>
+        <w:t xml:space="preserve"> + c, where a is a non-zero value.</w:t>
       </w:r>
     </w:p>
     <w:p/>
@@ -446,15 +402,10 @@
       </w:r>
     </w:p>
     <w:p>
-      <w:pPr>
+      <w:r>
         <w:rPr>
           <w:rFonts w:hint="eastAsia"/>
         </w:rPr>
-      </w:pPr>
-      <w:r>
-        <w:rPr>
-          <w:rFonts w:hint="eastAsia"/>
-        </w:rPr>
         <w:t>Δ</w:t>
       </w:r>
       <w:r>
@@ -463,13 +414,8 @@
     </w:p>
     <w:p/>
     <w:p>
-      <w:proofErr w:type="gramStart"/>
-      <w:r>
-        <w:t>which</w:t>
-      </w:r>
-      <w:proofErr w:type="gramEnd"/>
-      <w:r>
-        <w:t xml:space="preserve"> you should compute in the function </w:t>
+      <w:r>
+        <w:t xml:space="preserve">which you should compute in the function </w:t>
       </w:r>
       <w:proofErr w:type="spellStart"/>
       <w:r>
@@ -492,23 +438,10 @@
       </w:r>
       <w:proofErr w:type="spellEnd"/>
       <w:r>
-        <w:t xml:space="preserve">. Recall that there can be 0 (when Δ is negative), 1 or 2 roots to such a </w:t>
-      </w:r>
-      <w:proofErr w:type="gramStart"/>
-      <w:r>
-        <w:t>polynomial,</w:t>
-      </w:r>
-      <w:proofErr w:type="gramEnd"/>
-      <w:r>
-        <w:t xml:space="preserve"> and that can be computed with the formula:</w:t>
-      </w:r>
-    </w:p>
-    <w:p>
-      <w:pPr>
-        <w:rPr>
-          <w:rFonts w:hint="eastAsia"/>
-        </w:rPr>
-      </w:pPr>
+        <w:t>. Recall that there can be 0 (when Δ is negative), 1 or 2 roots to such a polynomial, and that can be computed with the formula:</w:t>
+      </w:r>
+    </w:p>
+    <w:p>
       <w:r>
         <w:rPr>
           <w:rFonts w:hint="eastAsia"/>
@@ -608,9 +541,6 @@
     <w:p>
       <w:pPr>
         <w:ind w:firstLine="420"/>
-        <w:rPr>
-          <w:rFonts w:hint="eastAsia"/>
-        </w:rPr>
       </w:pPr>
       <w:r>
         <w:rPr>
@@ -621,6 +551,59 @@
             <wp:extent cx="5274310" cy="551239"/>
             <wp:effectExtent l="0" t="0" r="2540" b="1270"/>
             <wp:docPr id="1" name="图片 1"/>
+            <wp:cNvGraphicFramePr>
+              <a:graphicFrameLocks xmlns:a="http://schemas.openxmlformats.org/drawingml/2006/main" noChangeAspect="1"/>
+            </wp:cNvGraphicFramePr>
+            <a:graphic xmlns:a="http://schemas.openxmlformats.org/drawingml/2006/main">
+              <a:graphicData uri="http://schemas.openxmlformats.org/drawingml/2006/picture">
+                <pic:pic xmlns:pic="http://schemas.openxmlformats.org/drawingml/2006/picture">
+                  <pic:nvPicPr>
+                    <pic:cNvPr id="0" name=""/>
+                    <pic:cNvPicPr/>
+                  </pic:nvPicPr>
+                  <pic:blipFill>
+                    <a:blip r:embed="rId5"/>
+                    <a:stretch>
+                      <a:fillRect/>
+                    </a:stretch>
+                  </pic:blipFill>
+                  <pic:spPr>
+                    <a:xfrm>
+                      <a:off x="0" y="0"/>
+                      <a:ext cx="5274310" cy="551239"/>
+                    </a:xfrm>
+                    <a:prstGeom prst="rect">
+                      <a:avLst/>
+                    </a:prstGeom>
+                  </pic:spPr>
+                </pic:pic>
+              </a:graphicData>
+            </a:graphic>
+          </wp:inline>
+        </w:drawing>
+      </w:r>
+    </w:p>
+    <w:p>
+      <w:pPr>
+        <w:ind w:firstLine="420"/>
+      </w:pPr>
+    </w:p>
+    <w:p>
+      <w:r>
+        <w:t>This function takes as input a map from variable name to expressions of their values. Since the expression is derived from the text entered by the user, it is a Signal. The Expr abstract data type is defined as follows:</w:t>
+      </w:r>
+    </w:p>
+    <w:p/>
+    <w:p>
+      <w:r>
+        <w:rPr>
+          <w:noProof/>
+        </w:rPr>
+        <w:drawing>
+          <wp:inline distT="0" distB="0" distL="0" distR="0" wp14:anchorId="3C15FF82" wp14:editId="56F570C1">
+            <wp:extent cx="5274310" cy="984660"/>
+            <wp:effectExtent l="0" t="0" r="2540" b="6350"/>
+            <wp:docPr id="2" name="图片 2"/>
             <wp:cNvGraphicFramePr>
               <a:graphicFrameLocks xmlns:a="http://schemas.openxmlformats.org/drawingml/2006/main" noChangeAspect="1"/>
             </wp:cNvGraphicFramePr>
@@ -640,78 +623,6 @@
                   <pic:spPr>
                     <a:xfrm>
                       <a:off x="0" y="0"/>
-                      <a:ext cx="5274310" cy="551239"/>
-                    </a:xfrm>
-                    <a:prstGeom prst="rect">
-                      <a:avLst/>
-                    </a:prstGeom>
-                  </pic:spPr>
-                </pic:pic>
-              </a:graphicData>
-            </a:graphic>
-          </wp:inline>
-        </w:drawing>
-      </w:r>
-    </w:p>
-    <w:p>
-      <w:pPr>
-        <w:ind w:firstLine="420"/>
-      </w:pPr>
-    </w:p>
-    <w:p>
-      <w:r>
-        <w:t xml:space="preserve">This function takes as input a map from variable name to expressions of their values. Since the expression is derived from the text entered by the user, it is a Signal. The </w:t>
-      </w:r>
-      <w:proofErr w:type="spellStart"/>
-      <w:r>
-        <w:t>Expr</w:t>
-      </w:r>
-      <w:proofErr w:type="spellEnd"/>
-      <w:r>
-        <w:t xml:space="preserve"> abstract data type is defined as follows:</w:t>
-      </w:r>
-    </w:p>
-    <w:p>
-      <w:pPr>
-        <w:rPr>
-          <w:rFonts w:hint="eastAsia"/>
-        </w:rPr>
-      </w:pPr>
-    </w:p>
-    <w:p>
-      <w:pPr>
-        <w:rPr>
-          <w:rFonts w:hint="eastAsia"/>
-        </w:rPr>
-      </w:pPr>
-      <w:r>
-        <w:rPr>
-          <w:noProof/>
-        </w:rPr>
-        <w:drawing>
-          <wp:inline distT="0" distB="0" distL="0" distR="0" wp14:anchorId="3C15FF82" wp14:editId="56F570C1">
-            <wp:extent cx="5274310" cy="984660"/>
-            <wp:effectExtent l="0" t="0" r="2540" b="6350"/>
-            <wp:docPr id="2" name="图片 2"/>
-            <wp:cNvGraphicFramePr>
-              <a:graphicFrameLocks xmlns:a="http://schemas.openxmlformats.org/drawingml/2006/main" noChangeAspect="1"/>
-            </wp:cNvGraphicFramePr>
-            <a:graphic xmlns:a="http://schemas.openxmlformats.org/drawingml/2006/main">
-              <a:graphicData uri="http://schemas.openxmlformats.org/drawingml/2006/picture">
-                <pic:pic xmlns:pic="http://schemas.openxmlformats.org/drawingml/2006/picture">
-                  <pic:nvPicPr>
-                    <pic:cNvPr id="0" name=""/>
-                    <pic:cNvPicPr/>
-                  </pic:nvPicPr>
-                  <pic:blipFill>
-                    <a:blip r:embed="rId7"/>
-                    <a:stretch>
-                      <a:fillRect/>
-                    </a:stretch>
-                  </pic:blipFill>
-                  <pic:spPr>
-                    <a:xfrm>
-                      <a:off x="0" y="0"/>
                       <a:ext cx="5274310" cy="984660"/>
                     </a:xfrm>
                     <a:prstGeom prst="rect">
@@ -728,15 +639,7 @@
     <w:p/>
     <w:p>
       <w:r>
-        <w:t xml:space="preserve">The </w:t>
-      </w:r>
-      <w:proofErr w:type="gramStart"/>
-      <w:r>
-        <w:t>Ref(</w:t>
-      </w:r>
-      <w:proofErr w:type="gramEnd"/>
-      <w:r>
-        <w:t xml:space="preserve">name) case class represents a reference to another variable in the map </w:t>
+        <w:t xml:space="preserve">The Ref(name) case class represents a reference to another variable in the map </w:t>
       </w:r>
       <w:proofErr w:type="spellStart"/>
       <w:r>
@@ -867,10 +770,7 @@
         <w:t>How to submit</w:t>
       </w:r>
     </w:p>
-    <w:p>
-      <w:bookmarkStart w:id="0" w:name="_GoBack"/>
-      <w:bookmarkEnd w:id="0"/>
-    </w:p>
+    <w:p/>
     <w:sectPr>
       <w:pgSz w:w="11906" w:h="16838"/>
       <w:pgMar w:top="1440" w:right="1800" w:bottom="1440" w:left="1800" w:header="851" w:footer="992" w:gutter="0"/>
@@ -882,8 +782,8 @@
 </file>
 
 <file path=word/numbering.xml><?xml version="1.0" encoding="utf-8"?>
-<w:numbering xmlns:wpc="http://schemas.microsoft.com/office/word/2010/wordprocessingCanvas" xmlns:mc="http://schemas.openxmlformats.org/markup-compatibility/2006" xmlns:o="urn:schemas-microsoft-com:office:office" xmlns:r="http://schemas.openxmlformats.org/officeDocument/2006/relationships" xmlns:m="http://schemas.openxmlformats.org/officeDocument/2006/math" xmlns:v="urn:schemas-microsoft-com:vml" xmlns:wp14="http://schemas.microsoft.com/office/word/2010/wordprocessingDrawing" xmlns:wp="http://schemas.openxmlformats.org/drawingml/2006/wordprocessingDrawing" xmlns:w10="urn:schemas-microsoft-com:office:word" xmlns:w="http://schemas.openxmlformats.org/wordprocessingml/2006/main" xmlns:w14="http://schemas.microsoft.com/office/word/2010/wordml" xmlns:wpg="http://schemas.microsoft.com/office/word/2010/wordprocessingGroup" xmlns:wpi="http://schemas.microsoft.com/office/word/2010/wordprocessingInk" xmlns:wne="http://schemas.microsoft.com/office/word/2006/wordml" xmlns:wps="http://schemas.microsoft.com/office/word/2010/wordprocessingShape" mc:Ignorable="w14 wp14">
-  <w:abstractNum w:abstractNumId="0">
+<w:numbering xmlns:wpc="http://schemas.microsoft.com/office/word/2010/wordprocessingCanvas" xmlns:cx="http://schemas.microsoft.com/office/drawing/2014/chartex" xmlns:mc="http://schemas.openxmlformats.org/markup-compatibility/2006" xmlns:o="urn:schemas-microsoft-com:office:office" xmlns:r="http://schemas.openxmlformats.org/officeDocument/2006/relationships" xmlns:m="http://schemas.openxmlformats.org/officeDocument/2006/math" xmlns:v="urn:schemas-microsoft-com:vml" xmlns:wp14="http://schemas.microsoft.com/office/word/2010/wordprocessingDrawing" xmlns:wp="http://schemas.openxmlformats.org/drawingml/2006/wordprocessingDrawing" xmlns:w10="urn:schemas-microsoft-com:office:word" xmlns:w="http://schemas.openxmlformats.org/wordprocessingml/2006/main" xmlns:w14="http://schemas.microsoft.com/office/word/2010/wordml" xmlns:w15="http://schemas.microsoft.com/office/word/2012/wordml" xmlns:w16se="http://schemas.microsoft.com/office/word/2015/wordml/symex" xmlns:wpg="http://schemas.microsoft.com/office/word/2010/wordprocessingGroup" xmlns:wpi="http://schemas.microsoft.com/office/word/2010/wordprocessingInk" xmlns:wne="http://schemas.microsoft.com/office/word/2006/wordml" xmlns:wps="http://schemas.microsoft.com/office/word/2010/wordprocessingShape" mc:Ignorable="w14 w15 w16se wp14">
+  <w:abstractNum w:abstractNumId="0" w15:restartNumberingAfterBreak="0">
     <w:nsid w:val="046E1445"/>
     <w:multiLevelType w:val="hybridMultilevel"/>
     <w:tmpl w:val="89D8A36E"/>
@@ -996,7 +896,7 @@
       </w:rPr>
     </w:lvl>
   </w:abstractNum>
-  <w:abstractNum w:abstractNumId="1">
+  <w:abstractNum w:abstractNumId="1" w15:restartNumberingAfterBreak="0">
     <w:nsid w:val="16317BCB"/>
     <w:multiLevelType w:val="hybridMultilevel"/>
     <w:tmpl w:val="EF567D0C"/>
@@ -1109,7 +1009,7 @@
       </w:rPr>
     </w:lvl>
   </w:abstractNum>
-  <w:abstractNum w:abstractNumId="2">
+  <w:abstractNum w:abstractNumId="2" w15:restartNumberingAfterBreak="0">
     <w:nsid w:val="310C4FD8"/>
     <w:multiLevelType w:val="hybridMultilevel"/>
     <w:tmpl w:val="92E4AFB0"/>
@@ -1235,7 +1135,7 @@
 </file>
 
 <file path=word/styles.xml><?xml version="1.0" encoding="utf-8"?>
-<w:styles xmlns:mc="http://schemas.openxmlformats.org/markup-compatibility/2006" xmlns:r="http://schemas.openxmlformats.org/officeDocument/2006/relationships" xmlns:w="http://schemas.openxmlformats.org/wordprocessingml/2006/main" xmlns:w14="http://schemas.microsoft.com/office/word/2010/wordml" mc:Ignorable="w14">
+<w:styles xmlns:mc="http://schemas.openxmlformats.org/markup-compatibility/2006" xmlns:r="http://schemas.openxmlformats.org/officeDocument/2006/relationships" xmlns:w="http://schemas.openxmlformats.org/wordprocessingml/2006/main" xmlns:w14="http://schemas.microsoft.com/office/word/2010/wordml" xmlns:w15="http://schemas.microsoft.com/office/word/2012/wordml" xmlns:w16se="http://schemas.microsoft.com/office/word/2015/wordml/symex" mc:Ignorable="w14 w15 w16se">
   <w:docDefaults>
     <w:rPrDefault>
       <w:rPr>
@@ -1248,144 +1148,378 @@
     </w:rPrDefault>
     <w:pPrDefault/>
   </w:docDefaults>
-  <w:latentStyles w:defLockedState="0" w:defUIPriority="99" w:defSemiHidden="1" w:defUnhideWhenUsed="1" w:defQFormat="0" w:count="267">
-    <w:lsdException w:name="Normal" w:semiHidden="0" w:uiPriority="0" w:unhideWhenUsed="0" w:qFormat="1"/>
-    <w:lsdException w:name="heading 1" w:semiHidden="0" w:uiPriority="9" w:unhideWhenUsed="0" w:qFormat="1"/>
-    <w:lsdException w:name="heading 2" w:uiPriority="9" w:qFormat="1"/>
-    <w:lsdException w:name="heading 3" w:uiPriority="9" w:qFormat="1"/>
-    <w:lsdException w:name="heading 4" w:uiPriority="9" w:qFormat="1"/>
-    <w:lsdException w:name="heading 5" w:uiPriority="9" w:qFormat="1"/>
-    <w:lsdException w:name="heading 6" w:uiPriority="9" w:qFormat="1"/>
-    <w:lsdException w:name="heading 7" w:uiPriority="9" w:qFormat="1"/>
-    <w:lsdException w:name="heading 8" w:uiPriority="9" w:qFormat="1"/>
-    <w:lsdException w:name="heading 9" w:uiPriority="9" w:qFormat="1"/>
-    <w:lsdException w:name="toc 1" w:uiPriority="39"/>
-    <w:lsdException w:name="toc 2" w:uiPriority="39"/>
-    <w:lsdException w:name="toc 3" w:uiPriority="39"/>
-    <w:lsdException w:name="toc 4" w:uiPriority="39"/>
-    <w:lsdException w:name="toc 5" w:uiPriority="39"/>
-    <w:lsdException w:name="toc 6" w:uiPriority="39"/>
-    <w:lsdException w:name="toc 7" w:uiPriority="39"/>
-    <w:lsdException w:name="toc 8" w:uiPriority="39"/>
-    <w:lsdException w:name="toc 9" w:uiPriority="39"/>
-    <w:lsdException w:name="caption" w:uiPriority="35" w:qFormat="1"/>
-    <w:lsdException w:name="Title" w:semiHidden="0" w:uiPriority="10" w:unhideWhenUsed="0" w:qFormat="1"/>
-    <w:lsdException w:name="Default Paragraph Font" w:uiPriority="1"/>
-    <w:lsdException w:name="Subtitle" w:semiHidden="0" w:uiPriority="11" w:unhideWhenUsed="0" w:qFormat="1"/>
-    <w:lsdException w:name="Strong" w:semiHidden="0" w:uiPriority="22" w:unhideWhenUsed="0" w:qFormat="1"/>
-    <w:lsdException w:name="Emphasis" w:semiHidden="0" w:uiPriority="20" w:unhideWhenUsed="0" w:qFormat="1"/>
-    <w:lsdException w:name="Table Grid" w:semiHidden="0" w:uiPriority="59" w:unhideWhenUsed="0"/>
-    <w:lsdException w:name="Placeholder Text" w:unhideWhenUsed="0"/>
-    <w:lsdException w:name="No Spacing" w:semiHidden="0" w:uiPriority="1" w:unhideWhenUsed="0" w:qFormat="1"/>
-    <w:lsdException w:name="Light Shading" w:semiHidden="0" w:uiPriority="60" w:unhideWhenUsed="0"/>
-    <w:lsdException w:name="Light List" w:semiHidden="0" w:uiPriority="61" w:unhideWhenUsed="0"/>
-    <w:lsdException w:name="Light Grid" w:semiHidden="0" w:uiPriority="62" w:unhideWhenUsed="0"/>
-    <w:lsdException w:name="Medium Shading 1" w:semiHidden="0" w:uiPriority="63" w:unhideWhenUsed="0"/>
-    <w:lsdException w:name="Medium Shading 2" w:semiHidden="0" w:uiPriority="64" w:unhideWhenUsed="0"/>
-    <w:lsdException w:name="Medium List 1" w:semiHidden="0" w:uiPriority="65" w:unhideWhenUsed="0"/>
-    <w:lsdException w:name="Medium List 2" w:semiHidden="0" w:uiPriority="66" w:unhideWhenUsed="0"/>
-    <w:lsdException w:name="Medium Grid 1" w:semiHidden="0" w:uiPriority="67" w:unhideWhenUsed="0"/>
-    <w:lsdException w:name="Medium Grid 2" w:semiHidden="0" w:uiPriority="68" w:unhideWhenUsed="0"/>
-    <w:lsdException w:name="Medium Grid 3" w:semiHidden="0" w:uiPriority="69" w:unhideWhenUsed="0"/>
-    <w:lsdException w:name="Dark List" w:semiHidden="0" w:uiPriority="70" w:unhideWhenUsed="0"/>
-    <w:lsdException w:name="Colorful Shading" w:semiHidden="0" w:uiPriority="71" w:unhideWhenUsed="0"/>
-    <w:lsdException w:name="Colorful List" w:semiHidden="0" w:uiPriority="72" w:unhideWhenUsed="0"/>
-    <w:lsdException w:name="Colorful Grid" w:semiHidden="0" w:uiPriority="73" w:unhideWhenUsed="0"/>
-    <w:lsdException w:name="Light Shading Accent 1" w:semiHidden="0" w:uiPriority="60" w:unhideWhenUsed="0"/>
-    <w:lsdException w:name="Light List Accent 1" w:semiHidden="0" w:uiPriority="61" w:unhideWhenUsed="0"/>
-    <w:lsdException w:name="Light Grid Accent 1" w:semiHidden="0" w:uiPriority="62" w:unhideWhenUsed="0"/>
-    <w:lsdException w:name="Medium Shading 1 Accent 1" w:semiHidden="0" w:uiPriority="63" w:unhideWhenUsed="0"/>
-    <w:lsdException w:name="Medium Shading 2 Accent 1" w:semiHidden="0" w:uiPriority="64" w:unhideWhenUsed="0"/>
-    <w:lsdException w:name="Medium List 1 Accent 1" w:semiHidden="0" w:uiPriority="65" w:unhideWhenUsed="0"/>
-    <w:lsdException w:name="Revision" w:unhideWhenUsed="0"/>
-    <w:lsdException w:name="List Paragraph" w:semiHidden="0" w:uiPriority="34" w:unhideWhenUsed="0" w:qFormat="1"/>
-    <w:lsdException w:name="Quote" w:semiHidden="0" w:uiPriority="29" w:unhideWhenUsed="0" w:qFormat="1"/>
-    <w:lsdException w:name="Intense Quote" w:semiHidden="0" w:uiPriority="30" w:unhideWhenUsed="0" w:qFormat="1"/>
-    <w:lsdException w:name="Medium List 2 Accent 1" w:semiHidden="0" w:uiPriority="66" w:unhideWhenUsed="0"/>
-    <w:lsdException w:name="Medium Grid 1 Accent 1" w:semiHidden="0" w:uiPriority="67" w:unhideWhenUsed="0"/>
-    <w:lsdException w:name="Medium Grid 2 Accent 1" w:semiHidden="0" w:uiPriority="68" w:unhideWhenUsed="0"/>
-    <w:lsdException w:name="Medium Grid 3 Accent 1" w:semiHidden="0" w:uiPriority="69" w:unhideWhenUsed="0"/>
-    <w:lsdException w:name="Dark List Accent 1" w:semiHidden="0" w:uiPriority="70" w:unhideWhenUsed="0"/>
-    <w:lsdException w:name="Colorful Shading Accent 1" w:semiHidden="0" w:uiPriority="71" w:unhideWhenUsed="0"/>
-    <w:lsdException w:name="Colorful List Accent 1" w:semiHidden="0" w:uiPriority="72" w:unhideWhenUsed="0"/>
-    <w:lsdException w:name="Colorful Grid Accent 1" w:semiHidden="0" w:uiPriority="73" w:unhideWhenUsed="0"/>
-    <w:lsdException w:name="Light Shading Accent 2" w:semiHidden="0" w:uiPriority="60" w:unhideWhenUsed="0"/>
-    <w:lsdException w:name="Light List Accent 2" w:semiHidden="0" w:uiPriority="61" w:unhideWhenUsed="0"/>
-    <w:lsdException w:name="Light Grid Accent 2" w:semiHidden="0" w:uiPriority="62" w:unhideWhenUsed="0"/>
-    <w:lsdException w:name="Medium Shading 1 Accent 2" w:semiHidden="0" w:uiPriority="63" w:unhideWhenUsed="0"/>
-    <w:lsdException w:name="Medium Shading 2 Accent 2" w:semiHidden="0" w:uiPriority="64" w:unhideWhenUsed="0"/>
-    <w:lsdException w:name="Medium List 1 Accent 2" w:semiHidden="0" w:uiPriority="65" w:unhideWhenUsed="0"/>
-    <w:lsdException w:name="Medium List 2 Accent 2" w:semiHidden="0" w:uiPriority="66" w:unhideWhenUsed="0"/>
-    <w:lsdException w:name="Medium Grid 1 Accent 2" w:semiHidden="0" w:uiPriority="67" w:unhideWhenUsed="0"/>
-    <w:lsdException w:name="Medium Grid 2 Accent 2" w:semiHidden="0" w:uiPriority="68" w:unhideWhenUsed="0"/>
-    <w:lsdException w:name="Medium Grid 3 Accent 2" w:semiHidden="0" w:uiPriority="69" w:unhideWhenUsed="0"/>
-    <w:lsdException w:name="Dark List Accent 2" w:semiHidden="0" w:uiPriority="70" w:unhideWhenUsed="0"/>
-    <w:lsdException w:name="Colorful Shading Accent 2" w:semiHidden="0" w:uiPriority="71" w:unhideWhenUsed="0"/>
-    <w:lsdException w:name="Colorful List Accent 2" w:semiHidden="0" w:uiPriority="72" w:unhideWhenUsed="0"/>
-    <w:lsdException w:name="Colorful Grid Accent 2" w:semiHidden="0" w:uiPriority="73" w:unhideWhenUsed="0"/>
-    <w:lsdException w:name="Light Shading Accent 3" w:semiHidden="0" w:uiPriority="60" w:unhideWhenUsed="0"/>
-    <w:lsdException w:name="Light List Accent 3" w:semiHidden="0" w:uiPriority="61" w:unhideWhenUsed="0"/>
-    <w:lsdException w:name="Light Grid Accent 3" w:semiHidden="0" w:uiPriority="62" w:unhideWhenUsed="0"/>
-    <w:lsdException w:name="Medium Shading 1 Accent 3" w:semiHidden="0" w:uiPriority="63" w:unhideWhenUsed="0"/>
-    <w:lsdException w:name="Medium Shading 2 Accent 3" w:semiHidden="0" w:uiPriority="64" w:unhideWhenUsed="0"/>
-    <w:lsdException w:name="Medium List 1 Accent 3" w:semiHidden="0" w:uiPriority="65" w:unhideWhenUsed="0"/>
-    <w:lsdException w:name="Medium List 2 Accent 3" w:semiHidden="0" w:uiPriority="66" w:unhideWhenUsed="0"/>
-    <w:lsdException w:name="Medium Grid 1 Accent 3" w:semiHidden="0" w:uiPriority="67" w:unhideWhenUsed="0"/>
-    <w:lsdException w:name="Medium Grid 2 Accent 3" w:semiHidden="0" w:uiPriority="68" w:unhideWhenUsed="0"/>
-    <w:lsdException w:name="Medium Grid 3 Accent 3" w:semiHidden="0" w:uiPriority="69" w:unhideWhenUsed="0"/>
-    <w:lsdException w:name="Dark List Accent 3" w:semiHidden="0" w:uiPriority="70" w:unhideWhenUsed="0"/>
-    <w:lsdException w:name="Colorful Shading Accent 3" w:semiHidden="0" w:uiPriority="71" w:unhideWhenUsed="0"/>
-    <w:lsdException w:name="Colorful List Accent 3" w:semiHidden="0" w:uiPriority="72" w:unhideWhenUsed="0"/>
-    <w:lsdException w:name="Colorful Grid Accent 3" w:semiHidden="0" w:uiPriority="73" w:unhideWhenUsed="0"/>
-    <w:lsdException w:name="Light Shading Accent 4" w:semiHidden="0" w:uiPriority="60" w:unhideWhenUsed="0"/>
-    <w:lsdException w:name="Light List Accent 4" w:semiHidden="0" w:uiPriority="61" w:unhideWhenUsed="0"/>
-    <w:lsdException w:name="Light Grid Accent 4" w:semiHidden="0" w:uiPriority="62" w:unhideWhenUsed="0"/>
-    <w:lsdException w:name="Medium Shading 1 Accent 4" w:semiHidden="0" w:uiPriority="63" w:unhideWhenUsed="0"/>
-    <w:lsdException w:name="Medium Shading 2 Accent 4" w:semiHidden="0" w:uiPriority="64" w:unhideWhenUsed="0"/>
-    <w:lsdException w:name="Medium List 1 Accent 4" w:semiHidden="0" w:uiPriority="65" w:unhideWhenUsed="0"/>
-    <w:lsdException w:name="Medium List 2 Accent 4" w:semiHidden="0" w:uiPriority="66" w:unhideWhenUsed="0"/>
-    <w:lsdException w:name="Medium Grid 1 Accent 4" w:semiHidden="0" w:uiPriority="67" w:unhideWhenUsed="0"/>
-    <w:lsdException w:name="Medium Grid 2 Accent 4" w:semiHidden="0" w:uiPriority="68" w:unhideWhenUsed="0"/>
-    <w:lsdException w:name="Medium Grid 3 Accent 4" w:semiHidden="0" w:uiPriority="69" w:unhideWhenUsed="0"/>
-    <w:lsdException w:name="Dark List Accent 4" w:semiHidden="0" w:uiPriority="70" w:unhideWhenUsed="0"/>
-    <w:lsdException w:name="Colorful Shading Accent 4" w:semiHidden="0" w:uiPriority="71" w:unhideWhenUsed="0"/>
-    <w:lsdException w:name="Colorful List Accent 4" w:semiHidden="0" w:uiPriority="72" w:unhideWhenUsed="0"/>
-    <w:lsdException w:name="Colorful Grid Accent 4" w:semiHidden="0" w:uiPriority="73" w:unhideWhenUsed="0"/>
-    <w:lsdException w:name="Light Shading Accent 5" w:semiHidden="0" w:uiPriority="60" w:unhideWhenUsed="0"/>
-    <w:lsdException w:name="Light List Accent 5" w:semiHidden="0" w:uiPriority="61" w:unhideWhenUsed="0"/>
-    <w:lsdException w:name="Light Grid Accent 5" w:semiHidden="0" w:uiPriority="62" w:unhideWhenUsed="0"/>
-    <w:lsdException w:name="Medium Shading 1 Accent 5" w:semiHidden="0" w:uiPriority="63" w:unhideWhenUsed="0"/>
-    <w:lsdException w:name="Medium Shading 2 Accent 5" w:semiHidden="0" w:uiPriority="64" w:unhideWhenUsed="0"/>
-    <w:lsdException w:name="Medium List 1 Accent 5" w:semiHidden="0" w:uiPriority="65" w:unhideWhenUsed="0"/>
-    <w:lsdException w:name="Medium List 2 Accent 5" w:semiHidden="0" w:uiPriority="66" w:unhideWhenUsed="0"/>
-    <w:lsdException w:name="Medium Grid 1 Accent 5" w:semiHidden="0" w:uiPriority="67" w:unhideWhenUsed="0"/>
-    <w:lsdException w:name="Medium Grid 2 Accent 5" w:semiHidden="0" w:uiPriority="68" w:unhideWhenUsed="0"/>
-    <w:lsdException w:name="Medium Grid 3 Accent 5" w:semiHidden="0" w:uiPriority="69" w:unhideWhenUsed="0"/>
-    <w:lsdException w:name="Dark List Accent 5" w:semiHidden="0" w:uiPriority="70" w:unhideWhenUsed="0"/>
-    <w:lsdException w:name="Colorful Shading Accent 5" w:semiHidden="0" w:uiPriority="71" w:unhideWhenUsed="0"/>
-    <w:lsdException w:name="Colorful List Accent 5" w:semiHidden="0" w:uiPriority="72" w:unhideWhenUsed="0"/>
-    <w:lsdException w:name="Colorful Grid Accent 5" w:semiHidden="0" w:uiPriority="73" w:unhideWhenUsed="0"/>
-    <w:lsdException w:name="Light Shading Accent 6" w:semiHidden="0" w:uiPriority="60" w:unhideWhenUsed="0"/>
-    <w:lsdException w:name="Light List Accent 6" w:semiHidden="0" w:uiPriority="61" w:unhideWhenUsed="0"/>
-    <w:lsdException w:name="Light Grid Accent 6" w:semiHidden="0" w:uiPriority="62" w:unhideWhenUsed="0"/>
-    <w:lsdException w:name="Medium Shading 1 Accent 6" w:semiHidden="0" w:uiPriority="63" w:unhideWhenUsed="0"/>
-    <w:lsdException w:name="Medium Shading 2 Accent 6" w:semiHidden="0" w:uiPriority="64" w:unhideWhenUsed="0"/>
-    <w:lsdException w:name="Medium List 1 Accent 6" w:semiHidden="0" w:uiPriority="65" w:unhideWhenUsed="0"/>
-    <w:lsdException w:name="Medium List 2 Accent 6" w:semiHidden="0" w:uiPriority="66" w:unhideWhenUsed="0"/>
-    <w:lsdException w:name="Medium Grid 1 Accent 6" w:semiHidden="0" w:uiPriority="67" w:unhideWhenUsed="0"/>
-    <w:lsdException w:name="Medium Grid 2 Accent 6" w:semiHidden="0" w:uiPriority="68" w:unhideWhenUsed="0"/>
-    <w:lsdException w:name="Medium Grid 3 Accent 6" w:semiHidden="0" w:uiPriority="69" w:unhideWhenUsed="0"/>
-    <w:lsdException w:name="Dark List Accent 6" w:semiHidden="0" w:uiPriority="70" w:unhideWhenUsed="0"/>
-    <w:lsdException w:name="Colorful Shading Accent 6" w:semiHidden="0" w:uiPriority="71" w:unhideWhenUsed="0"/>
-    <w:lsdException w:name="Colorful List Accent 6" w:semiHidden="0" w:uiPriority="72" w:unhideWhenUsed="0"/>
-    <w:lsdException w:name="Colorful Grid Accent 6" w:semiHidden="0" w:uiPriority="73" w:unhideWhenUsed="0"/>
-    <w:lsdException w:name="Subtle Emphasis" w:semiHidden="0" w:uiPriority="19" w:unhideWhenUsed="0" w:qFormat="1"/>
-    <w:lsdException w:name="Intense Emphasis" w:semiHidden="0" w:uiPriority="21" w:unhideWhenUsed="0" w:qFormat="1"/>
-    <w:lsdException w:name="Subtle Reference" w:semiHidden="0" w:uiPriority="31" w:unhideWhenUsed="0" w:qFormat="1"/>
-    <w:lsdException w:name="Intense Reference" w:semiHidden="0" w:uiPriority="32" w:unhideWhenUsed="0" w:qFormat="1"/>
-    <w:lsdException w:name="Book Title" w:semiHidden="0" w:uiPriority="33" w:unhideWhenUsed="0" w:qFormat="1"/>
-    <w:lsdException w:name="Bibliography" w:uiPriority="37"/>
-    <w:lsdException w:name="TOC Heading" w:uiPriority="39" w:qFormat="1"/>
+  <w:latentStyles w:defLockedState="0" w:defUIPriority="99" w:defSemiHidden="0" w:defUnhideWhenUsed="0" w:defQFormat="0" w:count="371">
+    <w:lsdException w:name="Normal" w:uiPriority="0" w:qFormat="1"/>
+    <w:lsdException w:name="heading 1" w:uiPriority="9" w:qFormat="1"/>
+    <w:lsdException w:name="heading 2" w:semiHidden="1" w:uiPriority="9" w:unhideWhenUsed="1" w:qFormat="1"/>
+    <w:lsdException w:name="heading 3" w:semiHidden="1" w:uiPriority="9" w:unhideWhenUsed="1" w:qFormat="1"/>
+    <w:lsdException w:name="heading 4" w:semiHidden="1" w:uiPriority="9" w:unhideWhenUsed="1" w:qFormat="1"/>
+    <w:lsdException w:name="heading 5" w:semiHidden="1" w:uiPriority="9" w:unhideWhenUsed="1" w:qFormat="1"/>
+    <w:lsdException w:name="heading 6" w:semiHidden="1" w:uiPriority="9" w:unhideWhenUsed="1" w:qFormat="1"/>
+    <w:lsdException w:name="heading 7" w:semiHidden="1" w:uiPriority="9" w:unhideWhenUsed="1" w:qFormat="1"/>
+    <w:lsdException w:name="heading 8" w:semiHidden="1" w:uiPriority="9" w:unhideWhenUsed="1" w:qFormat="1"/>
+    <w:lsdException w:name="heading 9" w:semiHidden="1" w:uiPriority="9" w:unhideWhenUsed="1" w:qFormat="1"/>
+    <w:lsdException w:name="index 1" w:semiHidden="1" w:unhideWhenUsed="1"/>
+    <w:lsdException w:name="index 2" w:semiHidden="1" w:unhideWhenUsed="1"/>
+    <w:lsdException w:name="index 3" w:semiHidden="1" w:unhideWhenUsed="1"/>
+    <w:lsdException w:name="index 4" w:semiHidden="1" w:unhideWhenUsed="1"/>
+    <w:lsdException w:name="index 5" w:semiHidden="1" w:unhideWhenUsed="1"/>
+    <w:lsdException w:name="index 6" w:semiHidden="1" w:unhideWhenUsed="1"/>
+    <w:lsdException w:name="index 7" w:semiHidden="1" w:unhideWhenUsed="1"/>
+    <w:lsdException w:name="index 8" w:semiHidden="1" w:unhideWhenUsed="1"/>
+    <w:lsdException w:name="index 9" w:semiHidden="1" w:unhideWhenUsed="1"/>
+    <w:lsdException w:name="toc 1" w:semiHidden="1" w:uiPriority="39" w:unhideWhenUsed="1"/>
+    <w:lsdException w:name="toc 2" w:semiHidden="1" w:uiPriority="39" w:unhideWhenUsed="1"/>
+    <w:lsdException w:name="toc 3" w:semiHidden="1" w:uiPriority="39" w:unhideWhenUsed="1"/>
+    <w:lsdException w:name="toc 4" w:semiHidden="1" w:uiPriority="39" w:unhideWhenUsed="1"/>
+    <w:lsdException w:name="toc 5" w:semiHidden="1" w:uiPriority="39" w:unhideWhenUsed="1"/>
+    <w:lsdException w:name="toc 6" w:semiHidden="1" w:uiPriority="39" w:unhideWhenUsed="1"/>
+    <w:lsdException w:name="toc 7" w:semiHidden="1" w:uiPriority="39" w:unhideWhenUsed="1"/>
+    <w:lsdException w:name="toc 8" w:semiHidden="1" w:uiPriority="39" w:unhideWhenUsed="1"/>
+    <w:lsdException w:name="toc 9" w:semiHidden="1" w:uiPriority="39" w:unhideWhenUsed="1"/>
+    <w:lsdException w:name="Normal Indent" w:semiHidden="1" w:unhideWhenUsed="1"/>
+    <w:lsdException w:name="footnote text" w:semiHidden="1" w:unhideWhenUsed="1"/>
+    <w:lsdException w:name="annotation text" w:semiHidden="1" w:unhideWhenUsed="1"/>
+    <w:lsdException w:name="header" w:semiHidden="1" w:unhideWhenUsed="1"/>
+    <w:lsdException w:name="footer" w:semiHidden="1" w:unhideWhenUsed="1"/>
+    <w:lsdException w:name="index heading" w:semiHidden="1" w:unhideWhenUsed="1"/>
+    <w:lsdException w:name="caption" w:semiHidden="1" w:uiPriority="35" w:unhideWhenUsed="1" w:qFormat="1"/>
+    <w:lsdException w:name="table of figures" w:semiHidden="1" w:unhideWhenUsed="1"/>
+    <w:lsdException w:name="envelope address" w:semiHidden="1" w:unhideWhenUsed="1"/>
+    <w:lsdException w:name="envelope return" w:semiHidden="1" w:unhideWhenUsed="1"/>
+    <w:lsdException w:name="footnote reference" w:semiHidden="1" w:unhideWhenUsed="1"/>
+    <w:lsdException w:name="annotation reference" w:semiHidden="1" w:unhideWhenUsed="1"/>
+    <w:lsdException w:name="line number" w:semiHidden="1" w:unhideWhenUsed="1"/>
+    <w:lsdException w:name="page number" w:semiHidden="1" w:unhideWhenUsed="1"/>
+    <w:lsdException w:name="endnote reference" w:semiHidden="1" w:unhideWhenUsed="1"/>
+    <w:lsdException w:name="endnote text" w:semiHidden="1" w:unhideWhenUsed="1"/>
+    <w:lsdException w:name="table of authorities" w:semiHidden="1" w:unhideWhenUsed="1"/>
+    <w:lsdException w:name="macro" w:semiHidden="1" w:unhideWhenUsed="1"/>
+    <w:lsdException w:name="toa heading" w:semiHidden="1" w:unhideWhenUsed="1"/>
+    <w:lsdException w:name="List" w:semiHidden="1" w:unhideWhenUsed="1"/>
+    <w:lsdException w:name="List Bullet" w:semiHidden="1" w:unhideWhenUsed="1"/>
+    <w:lsdException w:name="List Number" w:semiHidden="1" w:unhideWhenUsed="1"/>
+    <w:lsdException w:name="List 2" w:semiHidden="1" w:unhideWhenUsed="1"/>
+    <w:lsdException w:name="List 3" w:semiHidden="1" w:unhideWhenUsed="1"/>
+    <w:lsdException w:name="List 4" w:semiHidden="1" w:unhideWhenUsed="1"/>
+    <w:lsdException w:name="List 5" w:semiHidden="1" w:unhideWhenUsed="1"/>
+    <w:lsdException w:name="List Bullet 2" w:semiHidden="1" w:unhideWhenUsed="1"/>
+    <w:lsdException w:name="List Bullet 3" w:semiHidden="1" w:unhideWhenUsed="1"/>
+    <w:lsdException w:name="List Bullet 4" w:semiHidden="1" w:unhideWhenUsed="1"/>
+    <w:lsdException w:name="List Bullet 5" w:semiHidden="1" w:unhideWhenUsed="1"/>
+    <w:lsdException w:name="List Number 2" w:semiHidden="1" w:unhideWhenUsed="1"/>
+    <w:lsdException w:name="List Number 3" w:semiHidden="1" w:unhideWhenUsed="1"/>
+    <w:lsdException w:name="List Number 4" w:semiHidden="1" w:unhideWhenUsed="1"/>
+    <w:lsdException w:name="List Number 5" w:semiHidden="1" w:unhideWhenUsed="1"/>
+    <w:lsdException w:name="Title" w:uiPriority="10" w:qFormat="1"/>
+    <w:lsdException w:name="Closing" w:semiHidden="1" w:unhideWhenUsed="1"/>
+    <w:lsdException w:name="Signature" w:semiHidden="1" w:unhideWhenUsed="1"/>
+    <w:lsdException w:name="Default Paragraph Font" w:semiHidden="1" w:uiPriority="1" w:unhideWhenUsed="1"/>
+    <w:lsdException w:name="Body Text" w:semiHidden="1" w:unhideWhenUsed="1"/>
+    <w:lsdException w:name="Body Text Indent" w:semiHidden="1" w:unhideWhenUsed="1"/>
+    <w:lsdException w:name="List Continue" w:semiHidden="1" w:unhideWhenUsed="1"/>
+    <w:lsdException w:name="List Continue 2" w:semiHidden="1" w:unhideWhenUsed="1"/>
+    <w:lsdException w:name="List Continue 3" w:semiHidden="1" w:unhideWhenUsed="1"/>
+    <w:lsdException w:name="List Continue 4" w:semiHidden="1" w:unhideWhenUsed="1"/>
+    <w:lsdException w:name="List Continue 5" w:semiHidden="1" w:unhideWhenUsed="1"/>
+    <w:lsdException w:name="Message Header" w:semiHidden="1" w:unhideWhenUsed="1"/>
+    <w:lsdException w:name="Subtitle" w:uiPriority="11" w:qFormat="1"/>
+    <w:lsdException w:name="Salutation" w:semiHidden="1" w:unhideWhenUsed="1"/>
+    <w:lsdException w:name="Date" w:semiHidden="1" w:unhideWhenUsed="1"/>
+    <w:lsdException w:name="Body Text First Indent" w:semiHidden="1" w:unhideWhenUsed="1"/>
+    <w:lsdException w:name="Body Text First Indent 2" w:semiHidden="1" w:unhideWhenUsed="1"/>
+    <w:lsdException w:name="Note Heading" w:semiHidden="1" w:unhideWhenUsed="1"/>
+    <w:lsdException w:name="Body Text 2" w:semiHidden="1" w:unhideWhenUsed="1"/>
+    <w:lsdException w:name="Body Text 3" w:semiHidden="1" w:unhideWhenUsed="1"/>
+    <w:lsdException w:name="Body Text Indent 2" w:semiHidden="1" w:unhideWhenUsed="1"/>
+    <w:lsdException w:name="Body Text Indent 3" w:semiHidden="1" w:unhideWhenUsed="1"/>
+    <w:lsdException w:name="Block Text" w:semiHidden="1" w:unhideWhenUsed="1"/>
+    <w:lsdException w:name="Hyperlink" w:semiHidden="1" w:unhideWhenUsed="1"/>
+    <w:lsdException w:name="FollowedHyperlink" w:semiHidden="1" w:unhideWhenUsed="1"/>
+    <w:lsdException w:name="Strong" w:uiPriority="22" w:qFormat="1"/>
+    <w:lsdException w:name="Emphasis" w:uiPriority="20" w:qFormat="1"/>
+    <w:lsdException w:name="Document Map" w:semiHidden="1" w:unhideWhenUsed="1"/>
+    <w:lsdException w:name="Plain Text" w:semiHidden="1" w:unhideWhenUsed="1"/>
+    <w:lsdException w:name="E-mail Signature" w:semiHidden="1" w:unhideWhenUsed="1"/>
+    <w:lsdException w:name="HTML Top of Form" w:semiHidden="1" w:unhideWhenUsed="1"/>
+    <w:lsdException w:name="HTML Bottom of Form" w:semiHidden="1" w:unhideWhenUsed="1"/>
+    <w:lsdException w:name="Normal (Web)" w:semiHidden="1" w:unhideWhenUsed="1"/>
+    <w:lsdException w:name="HTML Acronym" w:semiHidden="1" w:unhideWhenUsed="1"/>
+    <w:lsdException w:name="HTML Address" w:semiHidden="1" w:unhideWhenUsed="1"/>
+    <w:lsdException w:name="HTML Cite" w:semiHidden="1" w:unhideWhenUsed="1"/>
+    <w:lsdException w:name="HTML Code" w:semiHidden="1" w:unhideWhenUsed="1"/>
+    <w:lsdException w:name="HTML Definition" w:semiHidden="1" w:unhideWhenUsed="1"/>
+    <w:lsdException w:name="HTML Keyboard" w:semiHidden="1" w:unhideWhenUsed="1"/>
+    <w:lsdException w:name="HTML Preformatted" w:semiHidden="1" w:unhideWhenUsed="1"/>
+    <w:lsdException w:name="HTML Sample" w:semiHidden="1" w:unhideWhenUsed="1"/>
+    <w:lsdException w:name="HTML Typewriter" w:semiHidden="1" w:unhideWhenUsed="1"/>
+    <w:lsdException w:name="HTML Variable" w:semiHidden="1" w:unhideWhenUsed="1"/>
+    <w:lsdException w:name="Normal Table" w:semiHidden="1" w:unhideWhenUsed="1"/>
+    <w:lsdException w:name="annotation subject" w:semiHidden="1" w:unhideWhenUsed="1"/>
+    <w:lsdException w:name="No List" w:semiHidden="1" w:unhideWhenUsed="1"/>
+    <w:lsdException w:name="Outline List 1" w:semiHidden="1" w:unhideWhenUsed="1"/>
+    <w:lsdException w:name="Outline List 2" w:semiHidden="1" w:unhideWhenUsed="1"/>
+    <w:lsdException w:name="Outline List 3" w:semiHidden="1" w:unhideWhenUsed="1"/>
+    <w:lsdException w:name="Table Simple 1" w:semiHidden="1" w:unhideWhenUsed="1"/>
+    <w:lsdException w:name="Table Simple 2" w:semiHidden="1" w:unhideWhenUsed="1"/>
+    <w:lsdException w:name="Table Simple 3" w:semiHidden="1" w:unhideWhenUsed="1"/>
+    <w:lsdException w:name="Table Classic 1" w:semiHidden="1" w:unhideWhenUsed="1"/>
+    <w:lsdException w:name="Table Classic 2" w:semiHidden="1" w:unhideWhenUsed="1"/>
+    <w:lsdException w:name="Table Classic 3" w:semiHidden="1" w:unhideWhenUsed="1"/>
+    <w:lsdException w:name="Table Classic 4" w:semiHidden="1" w:unhideWhenUsed="1"/>
+    <w:lsdException w:name="Table Colorful 1" w:semiHidden="1" w:unhideWhenUsed="1"/>
+    <w:lsdException w:name="Table Colorful 2" w:semiHidden="1" w:unhideWhenUsed="1"/>
+    <w:lsdException w:name="Table Colorful 3" w:semiHidden="1" w:unhideWhenUsed="1"/>
+    <w:lsdException w:name="Table Columns 1" w:semiHidden="1" w:unhideWhenUsed="1"/>
+    <w:lsdException w:name="Table Columns 2" w:semiHidden="1" w:unhideWhenUsed="1"/>
+    <w:lsdException w:name="Table Columns 3" w:semiHidden="1" w:unhideWhenUsed="1"/>
+    <w:lsdException w:name="Table Columns 4" w:semiHidden="1" w:unhideWhenUsed="1"/>
+    <w:lsdException w:name="Table Columns 5" w:semiHidden="1" w:unhideWhenUsed="1"/>
+    <w:lsdException w:name="Table Grid 1" w:semiHidden="1" w:unhideWhenUsed="1"/>
+    <w:lsdException w:name="Table Grid 2" w:semiHidden="1" w:unhideWhenUsed="1"/>
+    <w:lsdException w:name="Table Grid 3" w:semiHidden="1" w:unhideWhenUsed="1"/>
+    <w:lsdException w:name="Table Grid 4" w:semiHidden="1" w:unhideWhenUsed="1"/>
+    <w:lsdException w:name="Table Grid 5" w:semiHidden="1" w:unhideWhenUsed="1"/>
+    <w:lsdException w:name="Table Grid 6" w:semiHidden="1" w:unhideWhenUsed="1"/>
+    <w:lsdException w:name="Table Grid 7" w:semiHidden="1" w:unhideWhenUsed="1"/>
+    <w:lsdException w:name="Table Grid 8" w:semiHidden="1" w:unhideWhenUsed="1"/>
+    <w:lsdException w:name="Table List 1" w:semiHidden="1" w:unhideWhenUsed="1"/>
+    <w:lsdException w:name="Table List 2" w:semiHidden="1" w:unhideWhenUsed="1"/>
+    <w:lsdException w:name="Table List 3" w:semiHidden="1" w:unhideWhenUsed="1"/>
+    <w:lsdException w:name="Table List 4" w:semiHidden="1" w:unhideWhenUsed="1"/>
+    <w:lsdException w:name="Table List 5" w:semiHidden="1" w:unhideWhenUsed="1"/>
+    <w:lsdException w:name="Table List 6" w:semiHidden="1" w:unhideWhenUsed="1"/>
+    <w:lsdException w:name="Table List 7" w:semiHidden="1" w:unhideWhenUsed="1"/>
+    <w:lsdException w:name="Table List 8" w:semiHidden="1" w:unhideWhenUsed="1"/>
+    <w:lsdException w:name="Table 3D effects 1" w:semiHidden="1" w:unhideWhenUsed="1"/>
+    <w:lsdException w:name="Table 3D effects 2" w:semiHidden="1" w:unhideWhenUsed="1"/>
+    <w:lsdException w:name="Table 3D effects 3" w:semiHidden="1" w:unhideWhenUsed="1"/>
+    <w:lsdException w:name="Table Contemporary" w:semiHidden="1" w:unhideWhenUsed="1"/>
+    <w:lsdException w:name="Table Elegant" w:semiHidden="1" w:unhideWhenUsed="1"/>
+    <w:lsdException w:name="Table Professional" w:semiHidden="1" w:unhideWhenUsed="1"/>
+    <w:lsdException w:name="Table Subtle 1" w:semiHidden="1" w:unhideWhenUsed="1"/>
+    <w:lsdException w:name="Table Subtle 2" w:semiHidden="1" w:unhideWhenUsed="1"/>
+    <w:lsdException w:name="Table Web 1" w:semiHidden="1" w:unhideWhenUsed="1"/>
+    <w:lsdException w:name="Table Web 2" w:semiHidden="1" w:unhideWhenUsed="1"/>
+    <w:lsdException w:name="Table Web 3" w:semiHidden="1" w:unhideWhenUsed="1"/>
+    <w:lsdException w:name="Balloon Text" w:semiHidden="1" w:unhideWhenUsed="1"/>
+    <w:lsdException w:name="Table Grid" w:uiPriority="59"/>
+    <w:lsdException w:name="Table Theme" w:semiHidden="1" w:unhideWhenUsed="1"/>
+    <w:lsdException w:name="Placeholder Text" w:semiHidden="1"/>
+    <w:lsdException w:name="No Spacing" w:uiPriority="1" w:qFormat="1"/>
+    <w:lsdException w:name="Light Shading" w:uiPriority="60"/>
+    <w:lsdException w:name="Light List" w:uiPriority="61"/>
+    <w:lsdException w:name="Light Grid" w:uiPriority="62"/>
+    <w:lsdException w:name="Medium Shading 1" w:uiPriority="63"/>
+    <w:lsdException w:name="Medium Shading 2" w:uiPriority="64"/>
+    <w:lsdException w:name="Medium List 1" w:uiPriority="65"/>
+    <w:lsdException w:name="Medium List 2" w:uiPriority="66"/>
+    <w:lsdException w:name="Medium Grid 1" w:uiPriority="67"/>
+    <w:lsdException w:name="Medium Grid 2" w:uiPriority="68"/>
+    <w:lsdException w:name="Medium Grid 3" w:uiPriority="69"/>
+    <w:lsdException w:name="Dark List" w:uiPriority="70"/>
+    <w:lsdException w:name="Colorful Shading" w:uiPriority="71"/>
+    <w:lsdException w:name="Colorful List" w:uiPriority="72"/>
+    <w:lsdException w:name="Colorful Grid" w:uiPriority="73"/>
+    <w:lsdException w:name="Light Shading Accent 1" w:uiPriority="60"/>
+    <w:lsdException w:name="Light List Accent 1" w:uiPriority="61"/>
+    <w:lsdException w:name="Light Grid Accent 1" w:uiPriority="62"/>
+    <w:lsdException w:name="Medium Shading 1 Accent 1" w:uiPriority="63"/>
+    <w:lsdException w:name="Medium Shading 2 Accent 1" w:uiPriority="64"/>
+    <w:lsdException w:name="Medium List 1 Accent 1" w:uiPriority="65"/>
+    <w:lsdException w:name="Revision" w:semiHidden="1"/>
+    <w:lsdException w:name="List Paragraph" w:uiPriority="34" w:qFormat="1"/>
+    <w:lsdException w:name="Quote" w:uiPriority="29" w:qFormat="1"/>
+    <w:lsdException w:name="Intense Quote" w:uiPriority="30" w:qFormat="1"/>
+    <w:lsdException w:name="Medium List 2 Accent 1" w:uiPriority="66"/>
+    <w:lsdException w:name="Medium Grid 1 Accent 1" w:uiPriority="67"/>
+    <w:lsdException w:name="Medium Grid 2 Accent 1" w:uiPriority="68"/>
+    <w:lsdException w:name="Medium Grid 3 Accent 1" w:uiPriority="69"/>
+    <w:lsdException w:name="Dark List Accent 1" w:uiPriority="70"/>
+    <w:lsdException w:name="Colorful Shading Accent 1" w:uiPriority="71"/>
+    <w:lsdException w:name="Colorful List Accent 1" w:uiPriority="72"/>
+    <w:lsdException w:name="Colorful Grid Accent 1" w:uiPriority="73"/>
+    <w:lsdException w:name="Light Shading Accent 2" w:uiPriority="60"/>
+    <w:lsdException w:name="Light List Accent 2" w:uiPriority="61"/>
+    <w:lsdException w:name="Light Grid Accent 2" w:uiPriority="62"/>
+    <w:lsdException w:name="Medium Shading 1 Accent 2" w:uiPriority="63"/>
+    <w:lsdException w:name="Medium Shading 2 Accent 2" w:uiPriority="64"/>
+    <w:lsdException w:name="Medium List 1 Accent 2" w:uiPriority="65"/>
+    <w:lsdException w:name="Medium List 2 Accent 2" w:uiPriority="66"/>
+    <w:lsdException w:name="Medium Grid 1 Accent 2" w:uiPriority="67"/>
+    <w:lsdException w:name="Medium Grid 2 Accent 2" w:uiPriority="68"/>
+    <w:lsdException w:name="Medium Grid 3 Accent 2" w:uiPriority="69"/>
+    <w:lsdException w:name="Dark List Accent 2" w:uiPriority="70"/>
+    <w:lsdException w:name="Colorful Shading Accent 2" w:uiPriority="71"/>
+    <w:lsdException w:name="Colorful List Accent 2" w:uiPriority="72"/>
+    <w:lsdException w:name="Colorful Grid Accent 2" w:uiPriority="73"/>
+    <w:lsdException w:name="Light Shading Accent 3" w:uiPriority="60"/>
+    <w:lsdException w:name="Light List Accent 3" w:uiPriority="61"/>
+    <w:lsdException w:name="Light Grid Accent 3" w:uiPriority="62"/>
+    <w:lsdException w:name="Medium Shading 1 Accent 3" w:uiPriority="63"/>
+    <w:lsdException w:name="Medium Shading 2 Accent 3" w:uiPriority="64"/>
+    <w:lsdException w:name="Medium List 1 Accent 3" w:uiPriority="65"/>
+    <w:lsdException w:name="Medium List 2 Accent 3" w:uiPriority="66"/>
+    <w:lsdException w:name="Medium Grid 1 Accent 3" w:uiPriority="67"/>
+    <w:lsdException w:name="Medium Grid 2 Accent 3" w:uiPriority="68"/>
+    <w:lsdException w:name="Medium Grid 3 Accent 3" w:uiPriority="69"/>
+    <w:lsdException w:name="Dark List Accent 3" w:uiPriority="70"/>
+    <w:lsdException w:name="Colorful Shading Accent 3" w:uiPriority="71"/>
+    <w:lsdException w:name="Colorful List Accent 3" w:uiPriority="72"/>
+    <w:lsdException w:name="Colorful Grid Accent 3" w:uiPriority="73"/>
+    <w:lsdException w:name="Light Shading Accent 4" w:uiPriority="60"/>
+    <w:lsdException w:name="Light List Accent 4" w:uiPriority="61"/>
+    <w:lsdException w:name="Light Grid Accent 4" w:uiPriority="62"/>
+    <w:lsdException w:name="Medium Shading 1 Accent 4" w:uiPriority="63"/>
+    <w:lsdException w:name="Medium Shading 2 Accent 4" w:uiPriority="64"/>
+    <w:lsdException w:name="Medium List 1 Accent 4" w:uiPriority="65"/>
+    <w:lsdException w:name="Medium List 2 Accent 4" w:uiPriority="66"/>
+    <w:lsdException w:name="Medium Grid 1 Accent 4" w:uiPriority="67"/>
+    <w:lsdException w:name="Medium Grid 2 Accent 4" w:uiPriority="68"/>
+    <w:lsdException w:name="Medium Grid 3 Accent 4" w:uiPriority="69"/>
+    <w:lsdException w:name="Dark List Accent 4" w:uiPriority="70"/>
+    <w:lsdException w:name="Colorful Shading Accent 4" w:uiPriority="71"/>
+    <w:lsdException w:name="Colorful List Accent 4" w:uiPriority="72"/>
+    <w:lsdException w:name="Colorful Grid Accent 4" w:uiPriority="73"/>
+    <w:lsdException w:name="Light Shading Accent 5" w:uiPriority="60"/>
+    <w:lsdException w:name="Light List Accent 5" w:uiPriority="61"/>
+    <w:lsdException w:name="Light Grid Accent 5" w:uiPriority="62"/>
+    <w:lsdException w:name="Medium Shading 1 Accent 5" w:uiPriority="63"/>
+    <w:lsdException w:name="Medium Shading 2 Accent 5" w:uiPriority="64"/>
+    <w:lsdException w:name="Medium List 1 Accent 5" w:uiPriority="65"/>
+    <w:lsdException w:name="Medium List 2 Accent 5" w:uiPriority="66"/>
+    <w:lsdException w:name="Medium Grid 1 Accent 5" w:uiPriority="67"/>
+    <w:lsdException w:name="Medium Grid 2 Accent 5" w:uiPriority="68"/>
+    <w:lsdException w:name="Medium Grid 3 Accent 5" w:uiPriority="69"/>
+    <w:lsdException w:name="Dark List Accent 5" w:uiPriority="70"/>
+    <w:lsdException w:name="Colorful Shading Accent 5" w:uiPriority="71"/>
+    <w:lsdException w:name="Colorful List Accent 5" w:uiPriority="72"/>
+    <w:lsdException w:name="Colorful Grid Accent 5" w:uiPriority="73"/>
+    <w:lsdException w:name="Light Shading Accent 6" w:uiPriority="60"/>
+    <w:lsdException w:name="Light List Accent 6" w:uiPriority="61"/>
+    <w:lsdException w:name="Light Grid Accent 6" w:uiPriority="62"/>
+    <w:lsdException w:name="Medium Shading 1 Accent 6" w:uiPriority="63"/>
+    <w:lsdException w:name="Medium Shading 2 Accent 6" w:uiPriority="64"/>
+    <w:lsdException w:name="Medium List 1 Accent 6" w:uiPriority="65"/>
+    <w:lsdException w:name="Medium List 2 Accent 6" w:uiPriority="66"/>
+    <w:lsdException w:name="Medium Grid 1 Accent 6" w:uiPriority="67"/>
+    <w:lsdException w:name="Medium Grid 2 Accent 6" w:uiPriority="68"/>
+    <w:lsdException w:name="Medium Grid 3 Accent 6" w:uiPriority="69"/>
+    <w:lsdException w:name="Dark List Accent 6" w:uiPriority="70"/>
+    <w:lsdException w:name="Colorful Shading Accent 6" w:uiPriority="71"/>
+    <w:lsdException w:name="Colorful List Accent 6" w:uiPriority="72"/>
+    <w:lsdException w:name="Colorful Grid Accent 6" w:uiPriority="73"/>
+    <w:lsdException w:name="Subtle Emphasis" w:uiPriority="19" w:qFormat="1"/>
+    <w:lsdException w:name="Intense Emphasis" w:uiPriority="21" w:qFormat="1"/>
+    <w:lsdException w:name="Subtle Reference" w:uiPriority="31" w:qFormat="1"/>
+    <w:lsdException w:name="Intense Reference" w:uiPriority="32" w:qFormat="1"/>
+    <w:lsdException w:name="Book Title" w:uiPriority="33" w:qFormat="1"/>
+    <w:lsdException w:name="Bibliography" w:semiHidden="1" w:uiPriority="37" w:unhideWhenUsed="1"/>
+    <w:lsdException w:name="TOC Heading" w:semiHidden="1" w:uiPriority="39" w:unhideWhenUsed="1" w:qFormat="1"/>
+    <w:lsdException w:name="Plain Table 1" w:uiPriority="41"/>
+    <w:lsdException w:name="Plain Table 2" w:uiPriority="42"/>
+    <w:lsdException w:name="Plain Table 3" w:uiPriority="43"/>
+    <w:lsdException w:name="Plain Table 4" w:uiPriority="44"/>
+    <w:lsdException w:name="Plain Table 5" w:uiPriority="45"/>
+    <w:lsdException w:name="Grid Table Light" w:uiPriority="40"/>
+    <w:lsdException w:name="Grid Table 1 Light" w:uiPriority="46"/>
+    <w:lsdException w:name="Grid Table 2" w:uiPriority="47"/>
+    <w:lsdException w:name="Grid Table 3" w:uiPriority="48"/>
+    <w:lsdException w:name="Grid Table 4" w:uiPriority="49"/>
+    <w:lsdException w:name="Grid Table 5 Dark" w:uiPriority="50"/>
+    <w:lsdException w:name="Grid Table 6 Colorful" w:uiPriority="51"/>
+    <w:lsdException w:name="Grid Table 7 Colorful" w:uiPriority="52"/>
+    <w:lsdException w:name="Grid Table 1 Light Accent 1" w:uiPriority="46"/>
+    <w:lsdException w:name="Grid Table 2 Accent 1" w:uiPriority="47"/>
+    <w:lsdException w:name="Grid Table 3 Accent 1" w:uiPriority="48"/>
+    <w:lsdException w:name="Grid Table 4 Accent 1" w:uiPriority="49"/>
+    <w:lsdException w:name="Grid Table 5 Dark Accent 1" w:uiPriority="50"/>
+    <w:lsdException w:name="Grid Table 6 Colorful Accent 1" w:uiPriority="51"/>
+    <w:lsdException w:name="Grid Table 7 Colorful Accent 1" w:uiPriority="52"/>
+    <w:lsdException w:name="Grid Table 1 Light Accent 2" w:uiPriority="46"/>
+    <w:lsdException w:name="Grid Table 2 Accent 2" w:uiPriority="47"/>
+    <w:lsdException w:name="Grid Table 3 Accent 2" w:uiPriority="48"/>
+    <w:lsdException w:name="Grid Table 4 Accent 2" w:uiPriority="49"/>
+    <w:lsdException w:name="Grid Table 5 Dark Accent 2" w:uiPriority="50"/>
+    <w:lsdException w:name="Grid Table 6 Colorful Accent 2" w:uiPriority="51"/>
+    <w:lsdException w:name="Grid Table 7 Colorful Accent 2" w:uiPriority="52"/>
+    <w:lsdException w:name="Grid Table 1 Light Accent 3" w:uiPriority="46"/>
+    <w:lsdException w:name="Grid Table 2 Accent 3" w:uiPriority="47"/>
+    <w:lsdException w:name="Grid Table 3 Accent 3" w:uiPriority="48"/>
+    <w:lsdException w:name="Grid Table 4 Accent 3" w:uiPriority="49"/>
+    <w:lsdException w:name="Grid Table 5 Dark Accent 3" w:uiPriority="50"/>
+    <w:lsdException w:name="Grid Table 6 Colorful Accent 3" w:uiPriority="51"/>
+    <w:lsdException w:name="Grid Table 7 Colorful Accent 3" w:uiPriority="52"/>
+    <w:lsdException w:name="Grid Table 1 Light Accent 4" w:uiPriority="46"/>
+    <w:lsdException w:name="Grid Table 2 Accent 4" w:uiPriority="47"/>
+    <w:lsdException w:name="Grid Table 3 Accent 4" w:uiPriority="48"/>
+    <w:lsdException w:name="Grid Table 4 Accent 4" w:uiPriority="49"/>
+    <w:lsdException w:name="Grid Table 5 Dark Accent 4" w:uiPriority="50"/>
+    <w:lsdException w:name="Grid Table 6 Colorful Accent 4" w:uiPriority="51"/>
+    <w:lsdException w:name="Grid Table 7 Colorful Accent 4" w:uiPriority="52"/>
+    <w:lsdException w:name="Grid Table 1 Light Accent 5" w:uiPriority="46"/>
+    <w:lsdException w:name="Grid Table 2 Accent 5" w:uiPriority="47"/>
+    <w:lsdException w:name="Grid Table 3 Accent 5" w:uiPriority="48"/>
+    <w:lsdException w:name="Grid Table 4 Accent 5" w:uiPriority="49"/>
+    <w:lsdException w:name="Grid Table 5 Dark Accent 5" w:uiPriority="50"/>
+    <w:lsdException w:name="Grid Table 6 Colorful Accent 5" w:uiPriority="51"/>
+    <w:lsdException w:name="Grid Table 7 Colorful Accent 5" w:uiPriority="52"/>
+    <w:lsdException w:name="Grid Table 1 Light Accent 6" w:uiPriority="46"/>
+    <w:lsdException w:name="Grid Table 2 Accent 6" w:uiPriority="47"/>
+    <w:lsdException w:name="Grid Table 3 Accent 6" w:uiPriority="48"/>
+    <w:lsdException w:name="Grid Table 4 Accent 6" w:uiPriority="49"/>
+    <w:lsdException w:name="Grid Table 5 Dark Accent 6" w:uiPriority="50"/>
+    <w:lsdException w:name="Grid Table 6 Colorful Accent 6" w:uiPriority="51"/>
+    <w:lsdException w:name="Grid Table 7 Colorful Accent 6" w:uiPriority="52"/>
+    <w:lsdException w:name="List Table 1 Light" w:uiPriority="46"/>
+    <w:lsdException w:name="List Table 2" w:uiPriority="47"/>
+    <w:lsdException w:name="List Table 3" w:uiPriority="48"/>
+    <w:lsdException w:name="List Table 4" w:uiPriority="49"/>
+    <w:lsdException w:name="List Table 5 Dark" w:uiPriority="50"/>
+    <w:lsdException w:name="List Table 6 Colorful" w:uiPriority="51"/>
+    <w:lsdException w:name="List Table 7 Colorful" w:uiPriority="52"/>
+    <w:lsdException w:name="List Table 1 Light Accent 1" w:uiPriority="46"/>
+    <w:lsdException w:name="List Table 2 Accent 1" w:uiPriority="47"/>
+    <w:lsdException w:name="List Table 3 Accent 1" w:uiPriority="48"/>
+    <w:lsdException w:name="List Table 4 Accent 1" w:uiPriority="49"/>
+    <w:lsdException w:name="List Table 5 Dark Accent 1" w:uiPriority="50"/>
+    <w:lsdException w:name="List Table 6 Colorful Accent 1" w:uiPriority="51"/>
+    <w:lsdException w:name="List Table 7 Colorful Accent 1" w:uiPriority="52"/>
+    <w:lsdException w:name="List Table 1 Light Accent 2" w:uiPriority="46"/>
+    <w:lsdException w:name="List Table 2 Accent 2" w:uiPriority="47"/>
+    <w:lsdException w:name="List Table 3 Accent 2" w:uiPriority="48"/>
+    <w:lsdException w:name="List Table 4 Accent 2" w:uiPriority="49"/>
+    <w:lsdException w:name="List Table 5 Dark Accent 2" w:uiPriority="50"/>
+    <w:lsdException w:name="List Table 6 Colorful Accent 2" w:uiPriority="51"/>
+    <w:lsdException w:name="List Table 7 Colorful Accent 2" w:uiPriority="52"/>
+    <w:lsdException w:name="List Table 1 Light Accent 3" w:uiPriority="46"/>
+    <w:lsdException w:name="List Table 2 Accent 3" w:uiPriority="47"/>
+    <w:lsdException w:name="List Table 3 Accent 3" w:uiPriority="48"/>
+    <w:lsdException w:name="List Table 4 Accent 3" w:uiPriority="49"/>
+    <w:lsdException w:name="List Table 5 Dark Accent 3" w:uiPriority="50"/>
+    <w:lsdException w:name="List Table 6 Colorful Accent 3" w:uiPriority="51"/>
+    <w:lsdException w:name="List Table 7 Colorful Accent 3" w:uiPriority="52"/>
+    <w:lsdException w:name="List Table 1 Light Accent 4" w:uiPriority="46"/>
+    <w:lsdException w:name="List Table 2 Accent 4" w:uiPriority="47"/>
+    <w:lsdException w:name="List Table 3 Accent 4" w:uiPriority="48"/>
+    <w:lsdException w:name="List Table 4 Accent 4" w:uiPriority="49"/>
+    <w:lsdException w:name="List Table 5 Dark Accent 4" w:uiPriority="50"/>
+    <w:lsdException w:name="List Table 6 Colorful Accent 4" w:uiPriority="51"/>
+    <w:lsdException w:name="List Table 7 Colorful Accent 4" w:uiPriority="52"/>
+    <w:lsdException w:name="List Table 1 Light Accent 5" w:uiPriority="46"/>
+    <w:lsdException w:name="List Table 2 Accent 5" w:uiPriority="47"/>
+    <w:lsdException w:name="List Table 3 Accent 5" w:uiPriority="48"/>
+    <w:lsdException w:name="List Table 4 Accent 5" w:uiPriority="49"/>
+    <w:lsdException w:name="List Table 5 Dark Accent 5" w:uiPriority="50"/>
+    <w:lsdException w:name="List Table 6 Colorful Accent 5" w:uiPriority="51"/>
+    <w:lsdException w:name="List Table 7 Colorful Accent 5" w:uiPriority="52"/>
+    <w:lsdException w:name="List Table 1 Light Accent 6" w:uiPriority="46"/>
+    <w:lsdException w:name="List Table 2 Accent 6" w:uiPriority="47"/>
+    <w:lsdException w:name="List Table 3 Accent 6" w:uiPriority="48"/>
+    <w:lsdException w:name="List Table 4 Accent 6" w:uiPriority="49"/>
+    <w:lsdException w:name="List Table 5 Dark Accent 6" w:uiPriority="50"/>
+    <w:lsdException w:name="List Table 6 Colorful Accent 6" w:uiPriority="51"/>
+    <w:lsdException w:name="List Table 7 Colorful Accent 6" w:uiPriority="52"/>
   </w:latentStyles>
   <w:style w:type="paragraph" w:default="1" w:styleId="a">
     <w:name w:val="Normal"/>
@@ -1435,7 +1569,7 @@
   <w:style w:type="paragraph" w:styleId="a4">
     <w:name w:val="Balloon Text"/>
     <w:basedOn w:val="a"/>
-    <w:link w:val="Char"/>
+    <w:link w:val="a5"/>
     <w:uiPriority w:val="99"/>
     <w:semiHidden/>
     <w:unhideWhenUsed/>
@@ -1445,234 +1579,8 @@
       <w:szCs w:val="18"/>
     </w:rPr>
   </w:style>
-  <w:style w:type="character" w:customStyle="1" w:styleId="Char">
-    <w:name w:val="批注框文本 Char"/>
-    <w:basedOn w:val="a0"/>
-    <w:link w:val="a4"/>
-    <w:uiPriority w:val="99"/>
-    <w:semiHidden/>
-    <w:rsid w:val="00684037"/>
-    <w:rPr>
-      <w:sz w:val="18"/>
-      <w:szCs w:val="18"/>
-    </w:rPr>
-  </w:style>
-</w:styles>
-</file>
-
-<file path=word/stylesWithEffects.xml><?xml version="1.0" encoding="utf-8"?>
-<w:styles xmlns:wpc="http://schemas.microsoft.com/office/word/2010/wordprocessingCanvas" xmlns:mc="http://schemas.openxmlformats.org/markup-compatibility/2006" xmlns:o="urn:schemas-microsoft-com:office:office" xmlns:r="http://schemas.openxmlformats.org/officeDocument/2006/relationships" xmlns:m="http://schemas.openxmlformats.org/officeDocument/2006/math" xmlns:v="urn:schemas-microsoft-com:vml" xmlns:wp14="http://schemas.microsoft.com/office/word/2010/wordprocessingDrawing" xmlns:wp="http://schemas.openxmlformats.org/drawingml/2006/wordprocessingDrawing" xmlns:w10="urn:schemas-microsoft-com:office:word" xmlns:w="http://schemas.openxmlformats.org/wordprocessingml/2006/main" xmlns:w14="http://schemas.microsoft.com/office/word/2010/wordml" xmlns:wpg="http://schemas.microsoft.com/office/word/2010/wordprocessingGroup" xmlns:wpi="http://schemas.microsoft.com/office/word/2010/wordprocessingInk" xmlns:wne="http://schemas.microsoft.com/office/word/2006/wordml" xmlns:wps="http://schemas.microsoft.com/office/word/2010/wordprocessingShape" mc:Ignorable="w14 wp14">
-  <w:docDefaults>
-    <w:rPrDefault>
-      <w:rPr>
-        <w:rFonts w:asciiTheme="minorHAnsi" w:eastAsiaTheme="minorEastAsia" w:hAnsiTheme="minorHAnsi" w:cstheme="minorBidi"/>
-        <w:kern w:val="2"/>
-        <w:sz w:val="21"/>
-        <w:szCs w:val="22"/>
-        <w:lang w:val="en-US" w:eastAsia="zh-CN" w:bidi="ar-SA"/>
-      </w:rPr>
-    </w:rPrDefault>
-    <w:pPrDefault/>
-  </w:docDefaults>
-  <w:latentStyles w:defLockedState="0" w:defUIPriority="99" w:defSemiHidden="1" w:defUnhideWhenUsed="1" w:defQFormat="0" w:count="267">
-    <w:lsdException w:name="Normal" w:semiHidden="0" w:uiPriority="0" w:unhideWhenUsed="0" w:qFormat="1"/>
-    <w:lsdException w:name="heading 1" w:semiHidden="0" w:uiPriority="9" w:unhideWhenUsed="0" w:qFormat="1"/>
-    <w:lsdException w:name="heading 2" w:uiPriority="9" w:qFormat="1"/>
-    <w:lsdException w:name="heading 3" w:uiPriority="9" w:qFormat="1"/>
-    <w:lsdException w:name="heading 4" w:uiPriority="9" w:qFormat="1"/>
-    <w:lsdException w:name="heading 5" w:uiPriority="9" w:qFormat="1"/>
-    <w:lsdException w:name="heading 6" w:uiPriority="9" w:qFormat="1"/>
-    <w:lsdException w:name="heading 7" w:uiPriority="9" w:qFormat="1"/>
-    <w:lsdException w:name="heading 8" w:uiPriority="9" w:qFormat="1"/>
-    <w:lsdException w:name="heading 9" w:uiPriority="9" w:qFormat="1"/>
-    <w:lsdException w:name="toc 1" w:uiPriority="39"/>
-    <w:lsdException w:name="toc 2" w:uiPriority="39"/>
-    <w:lsdException w:name="toc 3" w:uiPriority="39"/>
-    <w:lsdException w:name="toc 4" w:uiPriority="39"/>
-    <w:lsdException w:name="toc 5" w:uiPriority="39"/>
-    <w:lsdException w:name="toc 6" w:uiPriority="39"/>
-    <w:lsdException w:name="toc 7" w:uiPriority="39"/>
-    <w:lsdException w:name="toc 8" w:uiPriority="39"/>
-    <w:lsdException w:name="toc 9" w:uiPriority="39"/>
-    <w:lsdException w:name="caption" w:uiPriority="35" w:qFormat="1"/>
-    <w:lsdException w:name="Title" w:semiHidden="0" w:uiPriority="10" w:unhideWhenUsed="0" w:qFormat="1"/>
-    <w:lsdException w:name="Default Paragraph Font" w:uiPriority="1"/>
-    <w:lsdException w:name="Subtitle" w:semiHidden="0" w:uiPriority="11" w:unhideWhenUsed="0" w:qFormat="1"/>
-    <w:lsdException w:name="Strong" w:semiHidden="0" w:uiPriority="22" w:unhideWhenUsed="0" w:qFormat="1"/>
-    <w:lsdException w:name="Emphasis" w:semiHidden="0" w:uiPriority="20" w:unhideWhenUsed="0" w:qFormat="1"/>
-    <w:lsdException w:name="Table Grid" w:semiHidden="0" w:uiPriority="59" w:unhideWhenUsed="0"/>
-    <w:lsdException w:name="Placeholder Text" w:unhideWhenUsed="0"/>
-    <w:lsdException w:name="No Spacing" w:semiHidden="0" w:uiPriority="1" w:unhideWhenUsed="0" w:qFormat="1"/>
-    <w:lsdException w:name="Light Shading" w:semiHidden="0" w:uiPriority="60" w:unhideWhenUsed="0"/>
-    <w:lsdException w:name="Light List" w:semiHidden="0" w:uiPriority="61" w:unhideWhenUsed="0"/>
-    <w:lsdException w:name="Light Grid" w:semiHidden="0" w:uiPriority="62" w:unhideWhenUsed="0"/>
-    <w:lsdException w:name="Medium Shading 1" w:semiHidden="0" w:uiPriority="63" w:unhideWhenUsed="0"/>
-    <w:lsdException w:name="Medium Shading 2" w:semiHidden="0" w:uiPriority="64" w:unhideWhenUsed="0"/>
-    <w:lsdException w:name="Medium List 1" w:semiHidden="0" w:uiPriority="65" w:unhideWhenUsed="0"/>
-    <w:lsdException w:name="Medium List 2" w:semiHidden="0" w:uiPriority="66" w:unhideWhenUsed="0"/>
-    <w:lsdException w:name="Medium Grid 1" w:semiHidden="0" w:uiPriority="67" w:unhideWhenUsed="0"/>
-    <w:lsdException w:name="Medium Grid 2" w:semiHidden="0" w:uiPriority="68" w:unhideWhenUsed="0"/>
-    <w:lsdException w:name="Medium Grid 3" w:semiHidden="0" w:uiPriority="69" w:unhideWhenUsed="0"/>
-    <w:lsdException w:name="Dark List" w:semiHidden="0" w:uiPriority="70" w:unhideWhenUsed="0"/>
-    <w:lsdException w:name="Colorful Shading" w:semiHidden="0" w:uiPriority="71" w:unhideWhenUsed="0"/>
-    <w:lsdException w:name="Colorful List" w:semiHidden="0" w:uiPriority="72" w:unhideWhenUsed="0"/>
-    <w:lsdException w:name="Colorful Grid" w:semiHidden="0" w:uiPriority="73" w:unhideWhenUsed="0"/>
-    <w:lsdException w:name="Light Shading Accent 1" w:semiHidden="0" w:uiPriority="60" w:unhideWhenUsed="0"/>
-    <w:lsdException w:name="Light List Accent 1" w:semiHidden="0" w:uiPriority="61" w:unhideWhenUsed="0"/>
-    <w:lsdException w:name="Light Grid Accent 1" w:semiHidden="0" w:uiPriority="62" w:unhideWhenUsed="0"/>
-    <w:lsdException w:name="Medium Shading 1 Accent 1" w:semiHidden="0" w:uiPriority="63" w:unhideWhenUsed="0"/>
-    <w:lsdException w:name="Medium Shading 2 Accent 1" w:semiHidden="0" w:uiPriority="64" w:unhideWhenUsed="0"/>
-    <w:lsdException w:name="Medium List 1 Accent 1" w:semiHidden="0" w:uiPriority="65" w:unhideWhenUsed="0"/>
-    <w:lsdException w:name="Revision" w:unhideWhenUsed="0"/>
-    <w:lsdException w:name="List Paragraph" w:semiHidden="0" w:uiPriority="34" w:unhideWhenUsed="0" w:qFormat="1"/>
-    <w:lsdException w:name="Quote" w:semiHidden="0" w:uiPriority="29" w:unhideWhenUsed="0" w:qFormat="1"/>
-    <w:lsdException w:name="Intense Quote" w:semiHidden="0" w:uiPriority="30" w:unhideWhenUsed="0" w:qFormat="1"/>
-    <w:lsdException w:name="Medium List 2 Accent 1" w:semiHidden="0" w:uiPriority="66" w:unhideWhenUsed="0"/>
-    <w:lsdException w:name="Medium Grid 1 Accent 1" w:semiHidden="0" w:uiPriority="67" w:unhideWhenUsed="0"/>
-    <w:lsdException w:name="Medium Grid 2 Accent 1" w:semiHidden="0" w:uiPriority="68" w:unhideWhenUsed="0"/>
-    <w:lsdException w:name="Medium Grid 3 Accent 1" w:semiHidden="0" w:uiPriority="69" w:unhideWhenUsed="0"/>
-    <w:lsdException w:name="Dark List Accent 1" w:semiHidden="0" w:uiPriority="70" w:unhideWhenUsed="0"/>
-    <w:lsdException w:name="Colorful Shading Accent 1" w:semiHidden="0" w:uiPriority="71" w:unhideWhenUsed="0"/>
-    <w:lsdException w:name="Colorful List Accent 1" w:semiHidden="0" w:uiPriority="72" w:unhideWhenUsed="0"/>
-    <w:lsdException w:name="Colorful Grid Accent 1" w:semiHidden="0" w:uiPriority="73" w:unhideWhenUsed="0"/>
-    <w:lsdException w:name="Light Shading Accent 2" w:semiHidden="0" w:uiPriority="60" w:unhideWhenUsed="0"/>
-    <w:lsdException w:name="Light List Accent 2" w:semiHidden="0" w:uiPriority="61" w:unhideWhenUsed="0"/>
-    <w:lsdException w:name="Light Grid Accent 2" w:semiHidden="0" w:uiPriority="62" w:unhideWhenUsed="0"/>
-    <w:lsdException w:name="Medium Shading 1 Accent 2" w:semiHidden="0" w:uiPriority="63" w:unhideWhenUsed="0"/>
-    <w:lsdException w:name="Medium Shading 2 Accent 2" w:semiHidden="0" w:uiPriority="64" w:unhideWhenUsed="0"/>
-    <w:lsdException w:name="Medium List 1 Accent 2" w:semiHidden="0" w:uiPriority="65" w:unhideWhenUsed="0"/>
-    <w:lsdException w:name="Medium List 2 Accent 2" w:semiHidden="0" w:uiPriority="66" w:unhideWhenUsed="0"/>
-    <w:lsdException w:name="Medium Grid 1 Accent 2" w:semiHidden="0" w:uiPriority="67" w:unhideWhenUsed="0"/>
-    <w:lsdException w:name="Medium Grid 2 Accent 2" w:semiHidden="0" w:uiPriority="68" w:unhideWhenUsed="0"/>
-    <w:lsdException w:name="Medium Grid 3 Accent 2" w:semiHidden="0" w:uiPriority="69" w:unhideWhenUsed="0"/>
-    <w:lsdException w:name="Dark List Accent 2" w:semiHidden="0" w:uiPriority="70" w:unhideWhenUsed="0"/>
-    <w:lsdException w:name="Colorful Shading Accent 2" w:semiHidden="0" w:uiPriority="71" w:unhideWhenUsed="0"/>
-    <w:lsdException w:name="Colorful List Accent 2" w:semiHidden="0" w:uiPriority="72" w:unhideWhenUsed="0"/>
-    <w:lsdException w:name="Colorful Grid Accent 2" w:semiHidden="0" w:uiPriority="73" w:unhideWhenUsed="0"/>
-    <w:lsdException w:name="Light Shading Accent 3" w:semiHidden="0" w:uiPriority="60" w:unhideWhenUsed="0"/>
-    <w:lsdException w:name="Light List Accent 3" w:semiHidden="0" w:uiPriority="61" w:unhideWhenUsed="0"/>
-    <w:lsdException w:name="Light Grid Accent 3" w:semiHidden="0" w:uiPriority="62" w:unhideWhenUsed="0"/>
-    <w:lsdException w:name="Medium Shading 1 Accent 3" w:semiHidden="0" w:uiPriority="63" w:unhideWhenUsed="0"/>
-    <w:lsdException w:name="Medium Shading 2 Accent 3" w:semiHidden="0" w:uiPriority="64" w:unhideWhenUsed="0"/>
-    <w:lsdException w:name="Medium List 1 Accent 3" w:semiHidden="0" w:uiPriority="65" w:unhideWhenUsed="0"/>
-    <w:lsdException w:name="Medium List 2 Accent 3" w:semiHidden="0" w:uiPriority="66" w:unhideWhenUsed="0"/>
-    <w:lsdException w:name="Medium Grid 1 Accent 3" w:semiHidden="0" w:uiPriority="67" w:unhideWhenUsed="0"/>
-    <w:lsdException w:name="Medium Grid 2 Accent 3" w:semiHidden="0" w:uiPriority="68" w:unhideWhenUsed="0"/>
-    <w:lsdException w:name="Medium Grid 3 Accent 3" w:semiHidden="0" w:uiPriority="69" w:unhideWhenUsed="0"/>
-    <w:lsdException w:name="Dark List Accent 3" w:semiHidden="0" w:uiPriority="70" w:unhideWhenUsed="0"/>
-    <w:lsdException w:name="Colorful Shading Accent 3" w:semiHidden="0" w:uiPriority="71" w:unhideWhenUsed="0"/>
-    <w:lsdException w:name="Colorful List Accent 3" w:semiHidden="0" w:uiPriority="72" w:unhideWhenUsed="0"/>
-    <w:lsdException w:name="Colorful Grid Accent 3" w:semiHidden="0" w:uiPriority="73" w:unhideWhenUsed="0"/>
-    <w:lsdException w:name="Light Shading Accent 4" w:semiHidden="0" w:uiPriority="60" w:unhideWhenUsed="0"/>
-    <w:lsdException w:name="Light List Accent 4" w:semiHidden="0" w:uiPriority="61" w:unhideWhenUsed="0"/>
-    <w:lsdException w:name="Light Grid Accent 4" w:semiHidden="0" w:uiPriority="62" w:unhideWhenUsed="0"/>
-    <w:lsdException w:name="Medium Shading 1 Accent 4" w:semiHidden="0" w:uiPriority="63" w:unhideWhenUsed="0"/>
-    <w:lsdException w:name="Medium Shading 2 Accent 4" w:semiHidden="0" w:uiPriority="64" w:unhideWhenUsed="0"/>
-    <w:lsdException w:name="Medium List 1 Accent 4" w:semiHidden="0" w:uiPriority="65" w:unhideWhenUsed="0"/>
-    <w:lsdException w:name="Medium List 2 Accent 4" w:semiHidden="0" w:uiPriority="66" w:unhideWhenUsed="0"/>
-    <w:lsdException w:name="Medium Grid 1 Accent 4" w:semiHidden="0" w:uiPriority="67" w:unhideWhenUsed="0"/>
-    <w:lsdException w:name="Medium Grid 2 Accent 4" w:semiHidden="0" w:uiPriority="68" w:unhideWhenUsed="0"/>
-    <w:lsdException w:name="Medium Grid 3 Accent 4" w:semiHidden="0" w:uiPriority="69" w:unhideWhenUsed="0"/>
-    <w:lsdException w:name="Dark List Accent 4" w:semiHidden="0" w:uiPriority="70" w:unhideWhenUsed="0"/>
-    <w:lsdException w:name="Colorful Shading Accent 4" w:semiHidden="0" w:uiPriority="71" w:unhideWhenUsed="0"/>
-    <w:lsdException w:name="Colorful List Accent 4" w:semiHidden="0" w:uiPriority="72" w:unhideWhenUsed="0"/>
-    <w:lsdException w:name="Colorful Grid Accent 4" w:semiHidden="0" w:uiPriority="73" w:unhideWhenUsed="0"/>
-    <w:lsdException w:name="Light Shading Accent 5" w:semiHidden="0" w:uiPriority="60" w:unhideWhenUsed="0"/>
-    <w:lsdException w:name="Light List Accent 5" w:semiHidden="0" w:uiPriority="61" w:unhideWhenUsed="0"/>
-    <w:lsdException w:name="Light Grid Accent 5" w:semiHidden="0" w:uiPriority="62" w:unhideWhenUsed="0"/>
-    <w:lsdException w:name="Medium Shading 1 Accent 5" w:semiHidden="0" w:uiPriority="63" w:unhideWhenUsed="0"/>
-    <w:lsdException w:name="Medium Shading 2 Accent 5" w:semiHidden="0" w:uiPriority="64" w:unhideWhenUsed="0"/>
-    <w:lsdException w:name="Medium List 1 Accent 5" w:semiHidden="0" w:uiPriority="65" w:unhideWhenUsed="0"/>
-    <w:lsdException w:name="Medium List 2 Accent 5" w:semiHidden="0" w:uiPriority="66" w:unhideWhenUsed="0"/>
-    <w:lsdException w:name="Medium Grid 1 Accent 5" w:semiHidden="0" w:uiPriority="67" w:unhideWhenUsed="0"/>
-    <w:lsdException w:name="Medium Grid 2 Accent 5" w:semiHidden="0" w:uiPriority="68" w:unhideWhenUsed="0"/>
-    <w:lsdException w:name="Medium Grid 3 Accent 5" w:semiHidden="0" w:uiPriority="69" w:unhideWhenUsed="0"/>
-    <w:lsdException w:name="Dark List Accent 5" w:semiHidden="0" w:uiPriority="70" w:unhideWhenUsed="0"/>
-    <w:lsdException w:name="Colorful Shading Accent 5" w:semiHidden="0" w:uiPriority="71" w:unhideWhenUsed="0"/>
-    <w:lsdException w:name="Colorful List Accent 5" w:semiHidden="0" w:uiPriority="72" w:unhideWhenUsed="0"/>
-    <w:lsdException w:name="Colorful Grid Accent 5" w:semiHidden="0" w:uiPriority="73" w:unhideWhenUsed="0"/>
-    <w:lsdException w:name="Light Shading Accent 6" w:semiHidden="0" w:uiPriority="60" w:unhideWhenUsed="0"/>
-    <w:lsdException w:name="Light List Accent 6" w:semiHidden="0" w:uiPriority="61" w:unhideWhenUsed="0"/>
-    <w:lsdException w:name="Light Grid Accent 6" w:semiHidden="0" w:uiPriority="62" w:unhideWhenUsed="0"/>
-    <w:lsdException w:name="Medium Shading 1 Accent 6" w:semiHidden="0" w:uiPriority="63" w:unhideWhenUsed="0"/>
-    <w:lsdException w:name="Medium Shading 2 Accent 6" w:semiHidden="0" w:uiPriority="64" w:unhideWhenUsed="0"/>
-    <w:lsdException w:name="Medium List 1 Accent 6" w:semiHidden="0" w:uiPriority="65" w:unhideWhenUsed="0"/>
-    <w:lsdException w:name="Medium List 2 Accent 6" w:semiHidden="0" w:uiPriority="66" w:unhideWhenUsed="0"/>
-    <w:lsdException w:name="Medium Grid 1 Accent 6" w:semiHidden="0" w:uiPriority="67" w:unhideWhenUsed="0"/>
-    <w:lsdException w:name="Medium Grid 2 Accent 6" w:semiHidden="0" w:uiPriority="68" w:unhideWhenUsed="0"/>
-    <w:lsdException w:name="Medium Grid 3 Accent 6" w:semiHidden="0" w:uiPriority="69" w:unhideWhenUsed="0"/>
-    <w:lsdException w:name="Dark List Accent 6" w:semiHidden="0" w:uiPriority="70" w:unhideWhenUsed="0"/>
-    <w:lsdException w:name="Colorful Shading Accent 6" w:semiHidden="0" w:uiPriority="71" w:unhideWhenUsed="0"/>
-    <w:lsdException w:name="Colorful List Accent 6" w:semiHidden="0" w:uiPriority="72" w:unhideWhenUsed="0"/>
-    <w:lsdException w:name="Colorful Grid Accent 6" w:semiHidden="0" w:uiPriority="73" w:unhideWhenUsed="0"/>
-    <w:lsdException w:name="Subtle Emphasis" w:semiHidden="0" w:uiPriority="19" w:unhideWhenUsed="0" w:qFormat="1"/>
-    <w:lsdException w:name="Intense Emphasis" w:semiHidden="0" w:uiPriority="21" w:unhideWhenUsed="0" w:qFormat="1"/>
-    <w:lsdException w:name="Subtle Reference" w:semiHidden="0" w:uiPriority="31" w:unhideWhenUsed="0" w:qFormat="1"/>
-    <w:lsdException w:name="Intense Reference" w:semiHidden="0" w:uiPriority="32" w:unhideWhenUsed="0" w:qFormat="1"/>
-    <w:lsdException w:name="Book Title" w:semiHidden="0" w:uiPriority="33" w:unhideWhenUsed="0" w:qFormat="1"/>
-    <w:lsdException w:name="Bibliography" w:uiPriority="37"/>
-    <w:lsdException w:name="TOC Heading" w:uiPriority="39" w:qFormat="1"/>
-  </w:latentStyles>
-  <w:style w:type="paragraph" w:default="1" w:styleId="a">
-    <w:name w:val="Normal"/>
-    <w:qFormat/>
-    <w:pPr>
-      <w:widowControl w:val="0"/>
-      <w:jc w:val="both"/>
-    </w:pPr>
-  </w:style>
-  <w:style w:type="character" w:default="1" w:styleId="a0">
-    <w:name w:val="Default Paragraph Font"/>
-    <w:uiPriority w:val="1"/>
-    <w:semiHidden/>
-    <w:unhideWhenUsed/>
-  </w:style>
-  <w:style w:type="table" w:default="1" w:styleId="a1">
-    <w:name w:val="Normal Table"/>
-    <w:uiPriority w:val="99"/>
-    <w:semiHidden/>
-    <w:unhideWhenUsed/>
-    <w:tblPr>
-      <w:tblInd w:w="0" w:type="dxa"/>
-      <w:tblCellMar>
-        <w:top w:w="0" w:type="dxa"/>
-        <w:left w:w="108" w:type="dxa"/>
-        <w:bottom w:w="0" w:type="dxa"/>
-        <w:right w:w="108" w:type="dxa"/>
-      </w:tblCellMar>
-    </w:tblPr>
-  </w:style>
-  <w:style w:type="numbering" w:default="1" w:styleId="a2">
-    <w:name w:val="No List"/>
-    <w:uiPriority w:val="99"/>
-    <w:semiHidden/>
-    <w:unhideWhenUsed/>
-  </w:style>
-  <w:style w:type="paragraph" w:styleId="a3">
-    <w:name w:val="List Paragraph"/>
-    <w:basedOn w:val="a"/>
-    <w:uiPriority w:val="34"/>
-    <w:qFormat/>
-    <w:rsid w:val="00334AD7"/>
-    <w:pPr>
-      <w:ind w:firstLineChars="200" w:firstLine="420"/>
-    </w:pPr>
-  </w:style>
-  <w:style w:type="paragraph" w:styleId="a4">
-    <w:name w:val="Balloon Text"/>
-    <w:basedOn w:val="a"/>
-    <w:link w:val="Char"/>
-    <w:uiPriority w:val="99"/>
-    <w:semiHidden/>
-    <w:unhideWhenUsed/>
-    <w:rsid w:val="00684037"/>
-    <w:rPr>
-      <w:sz w:val="18"/>
-      <w:szCs w:val="18"/>
-    </w:rPr>
-  </w:style>
-  <w:style w:type="character" w:customStyle="1" w:styleId="Char">
-    <w:name w:val="批注框文本 Char"/>
+  <w:style w:type="character" w:customStyle="1" w:styleId="a5">
+    <w:name w:val="批注框文本 字符"/>
     <w:basedOn w:val="a0"/>
     <w:link w:val="a4"/>
     <w:uiPriority w:val="99"/>

</xml_diff>